<commit_message>
Yet another doc update
</commit_message>
<xml_diff>
--- a/doc/Test.docx
+++ b/doc/Test.docx
@@ -1,6 +1,6 @@
 
 <file path=word/document.xml><?xml version="1.0" encoding="utf-8"?>
-<w:document xmlns:ve="http://schemas.openxmlformats.org/markup-compatibility/2006" xmlns:o="urn:schemas-microsoft-com:office:office" xmlns:r="http://schemas.openxmlformats.org/officeDocument/2006/relationships" xmlns:m="http://schemas.openxmlformats.org/officeDocument/2006/math" xmlns:v="urn:schemas-microsoft-com:vml" xmlns:wp="http://schemas.openxmlformats.org/drawingml/2006/wordprocessingDrawing" xmlns:w10="urn:schemas-microsoft-com:office:word" xmlns:w="http://schemas.openxmlformats.org/wordprocessingml/2006/main" xmlns:wne="http://schemas.microsoft.com/office/word/2006/wordml">
+<w:document xmlns:wpc="http://schemas.microsoft.com/office/word/2010/wordprocessingCanvas" xmlns:mc="http://schemas.openxmlformats.org/markup-compatibility/2006" xmlns:o="urn:schemas-microsoft-com:office:office" xmlns:r="http://schemas.openxmlformats.org/officeDocument/2006/relationships" xmlns:m="http://schemas.openxmlformats.org/officeDocument/2006/math" xmlns:v="urn:schemas-microsoft-com:vml" xmlns:wp14="http://schemas.microsoft.com/office/word/2010/wordprocessingDrawing" xmlns:wp="http://schemas.openxmlformats.org/drawingml/2006/wordprocessingDrawing" xmlns:w10="urn:schemas-microsoft-com:office:word" xmlns:w="http://schemas.openxmlformats.org/wordprocessingml/2006/main" xmlns:w14="http://schemas.microsoft.com/office/word/2010/wordml" xmlns:w15="http://schemas.microsoft.com/office/word/2012/wordml" xmlns:wpg="http://schemas.microsoft.com/office/word/2010/wordprocessingGroup" xmlns:wpi="http://schemas.microsoft.com/office/word/2010/wordprocessingInk" xmlns:wne="http://schemas.microsoft.com/office/word/2006/wordml" xmlns:wps="http://schemas.microsoft.com/office/word/2010/wordprocessingShape" mc:Ignorable="w14 w15 wp14">
   <w:body>
     <w:sdt>
       <w:sdtPr>
@@ -92,9 +92,7 @@
                         <w:pStyle w:val="NoSpacing"/>
                         <w:spacing w:before="120"/>
                         <w:rPr>
-                          <w:color w:val="F07F09" w:themeColor="accent1"/>
-                          <w:sz w:val="36"/>
-                          <w:szCs w:val="36"/>
+                          <w:noProof/>
                         </w:rPr>
                       </w:pPr>
                       <w:sdt>
@@ -110,6 +108,7 @@
                           <w:dataBinding w:prefixMappings="xmlns:ns0='http://purl.org/dc/elements/1.1/' xmlns:ns1='http://schemas.openxmlformats.org/package/2006/metadata/core-properties' " w:xpath="/ns1:coreProperties[1]/ns0:subject[1]" w:storeItemID="{6C3C8BC8-F283-45AE-878A-BAB7291924A1}"/>
                           <w:text/>
                         </w:sdtPr>
+                        <w:sdtEndPr/>
                         <w:sdtContent>
                           <w:r>
                             <w:rPr>
@@ -128,7 +127,100 @@
                         <w:t xml:space="preserve"> </w:t>
                       </w:r>
                     </w:p>
-                    <w:p/>
+                    <w:p>
+                      <w:pPr>
+                        <w:pStyle w:val="NoSpacing"/>
+                        <w:spacing w:before="120"/>
+                        <w:rPr>
+                          <w:noProof/>
+                        </w:rPr>
+                      </w:pPr>
+                    </w:p>
+                    <w:p>
+                      <w:pPr>
+                        <w:pStyle w:val="NoSpacing"/>
+                        <w:spacing w:before="120"/>
+                        <w:rPr>
+                          <w:noProof/>
+                        </w:rPr>
+                      </w:pPr>
+                    </w:p>
+                    <w:p>
+                      <w:pPr>
+                        <w:pStyle w:val="NoSpacing"/>
+                        <w:spacing w:before="120"/>
+                        <w:rPr>
+                          <w:noProof/>
+                        </w:rPr>
+                      </w:pPr>
+                    </w:p>
+                    <w:p>
+                      <w:pPr>
+                        <w:pStyle w:val="NoSpacing"/>
+                        <w:spacing w:before="120"/>
+                        <w:rPr>
+                          <w:color w:val="F07F09" w:themeColor="accent1"/>
+                          <w:sz w:val="36"/>
+                          <w:szCs w:val="36"/>
+                        </w:rPr>
+                      </w:pPr>
+                    </w:p>
+                    <w:p>
+                      <w:pPr>
+                        <w:jc w:val="right"/>
+                      </w:pPr>
+                      <w:r>
+                        <w:rPr>
+                          <w:noProof/>
+                          <w:lang w:eastAsia="en-US" w:bidi="he-IL"/>
+                        </w:rPr>
+                        <w:drawing>
+                          <wp:inline distT="0" distB="0" distL="0" distR="0" wp14:anchorId="082A5B7F" wp14:editId="5C04D626">
+                            <wp:extent cx="5487035" cy="5688330"/>
+                            <wp:effectExtent l="0" t="0" r="0" b="0"/>
+                            <wp:docPr id="22" name="Picture 22"/>
+                            <wp:cNvGraphicFramePr>
+                              <a:graphicFrameLocks xmlns:a="http://schemas.openxmlformats.org/drawingml/2006/main" noChangeAspect="1"/>
+                            </wp:cNvGraphicFramePr>
+                            <a:graphic xmlns:a="http://schemas.openxmlformats.org/drawingml/2006/main">
+                              <a:graphicData uri="http://schemas.openxmlformats.org/drawingml/2006/picture">
+                                <pic:pic xmlns:pic="http://schemas.openxmlformats.org/drawingml/2006/picture">
+                                  <pic:nvPicPr>
+                                    <pic:cNvPr id="0" name="Picture 21"/>
+                                    <pic:cNvPicPr>
+                                      <a:picLocks noChangeAspect="1" noChangeArrowheads="1"/>
+                                    </pic:cNvPicPr>
+                                  </pic:nvPicPr>
+                                  <pic:blipFill>
+                                    <a:blip r:embed="rId9">
+                                      <a:extLst>
+                                        <a:ext uri="{28A0092B-C50C-407E-A947-70E740481C1C}">
+                                          <a14:useLocalDpi xmlns:a14="http://schemas.microsoft.com/office/drawing/2010/main" val="0"/>
+                                        </a:ext>
+                                      </a:extLst>
+                                    </a:blip>
+                                    <a:srcRect/>
+                                    <a:stretch>
+                                      <a:fillRect/>
+                                    </a:stretch>
+                                  </pic:blipFill>
+                                  <pic:spPr bwMode="auto">
+                                    <a:xfrm>
+                                      <a:off x="0" y="0"/>
+                                      <a:ext cx="5487035" cy="5688330"/>
+                                    </a:xfrm>
+                                    <a:prstGeom prst="rect">
+                                      <a:avLst/>
+                                    </a:prstGeom>
+                                    <a:noFill/>
+                                  </pic:spPr>
+                                </pic:pic>
+                              </a:graphicData>
+                            </a:graphic>
+                          </wp:inline>
+                        </w:drawing>
+                      </w:r>
+                    </w:p>
                   </w:txbxContent>
                 </v:textbox>
                 <w10:wrap anchorx="page" anchory="margin"/>
@@ -176,6 +268,30 @@
               <w:szCs w:val="56"/>
             </w:rPr>
           </w:pPr>
+          <w:r>
+            <w:rPr>
+              <w:noProof/>
+            </w:rPr>
+            <w:pict>
+              <v:group id="_x0000_s1039" style="position:absolute;margin-left:0;margin-top:0;width:432.05pt;height:448pt;z-index:251663360" coordsize="43291,44910" o:gfxdata="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">
+                <v:shape id="Freeform 7" o:spid="_x0000_s1040" style="position:absolute;left:15017;width:28274;height:28352;visibility:visible;mso-wrap-style:square;v-text-anchor:top" coordsize="1781,1786" o:gfxdata="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" path="m4,1786l,1782,1776,r5,5l4,1786xe" filled="f" stroked="f">
+                  <v:path arrowok="t" o:connecttype="custom" o:connectlocs="6350,2835275;0,2828925;2819400,0;2827338,7938;6350,2835275" o:connectangles="0,0,0,0,0"/>
+                </v:shape>
+                <v:shape id="Freeform 13" o:spid="_x0000_s1041" style="position:absolute;left:7826;top:2270;width:35465;height:35464;visibility:visible;mso-wrap-style:square;v-text-anchor:top" coordsize="2234,2234" o:gfxdata="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" path="m5,2234l,2229,2229,r5,5l5,2234xe" filled="f" stroked="f">
+                  <v:path arrowok="t" o:connecttype="custom" o:connectlocs="7938,3546475;0,3538538;3538538,0;3546475,7938;7938,3546475" o:connectangles="0,0,0,0,0"/>
+                </v:shape>
+                <v:shape id="Freeform 16" o:spid="_x0000_s1042" style="position:absolute;left:8413;top:1095;width:34878;height:34877;visibility:visible;mso-wrap-style:square;v-text-anchor:top" coordsize="2197,2197" o:gfxdata="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" path="m9,2197l,2193,2188,r9,10l9,2197xe" filled="f" stroked="f">
+                  <v:path arrowok="t" o:connecttype="custom" o:connectlocs="14288,3487738;0,3481388;3473450,0;3487738,15875;14288,3487738" o:connectangles="0,0,0,0,0"/>
+                </v:shape>
+                <v:shape id="Freeform 17" o:spid="_x0000_s1043" style="position:absolute;left:12160;top:4984;width:31131;height:31211;visibility:visible;mso-wrap-style:square;v-text-anchor:top" coordsize="1961,1966" o:gfxdata="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" path="m9,1966l,1957,1952,r9,9l9,1966xe" filled="f" stroked="f">
+                  <v:path arrowok="t" o:connecttype="custom" o:connectlocs="14288,3121025;0,3106738;3098800,0;3113088,14288;14288,3121025" o:connectangles="0,0,0,0,0"/>
+                </v:shape>
+                <v:shape id="Freeform 18" o:spid="_x0000_s1044" style="position:absolute;top:1539;width:43291;height:43371;visibility:visible;mso-wrap-style:square;v-text-anchor:top" coordsize="2727,2732" o:gfxdata="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" path="m,2732r,-4l2722,r5,5l,2732xe" filled="f" stroked="f">
+                  <v:path arrowok="t" o:connecttype="custom" o:connectlocs="0,4337050;0,4330700;4321175,0;4329113,7938;0,4337050" o:connectangles="0,0,0,0,0"/>
+                </v:shape>
+              </v:group>
+            </w:pict>
+          </w:r>
           <w:r>
             <w:br w:type="page"/>
           </w:r>
@@ -1474,10 +1590,10 @@
                     <pic:cNvPicPr/>
                   </pic:nvPicPr>
                   <pic:blipFill>
-                    <a:blip r:embed="rId9" cstate="print">
+                    <a:blip r:embed="rId10" cstate="print">
                       <a:extLst>
                         <a:ext uri="{28A0092B-C50C-407E-A947-70E740481C1C}">
-                          <a14:useLocalDpi xmlns:a14="http://schemas.microsoft.com/office/drawing/2010/main" xmlns:wps="http://schemas.microsoft.com/office/word/2010/wordprocessingShape" xmlns:wpi="http://schemas.microsoft.com/office/word/2010/wordprocessingInk" xmlns:wpg="http://schemas.microsoft.com/office/word/2010/wordprocessingGroup" xmlns:w15="http://schemas.microsoft.com/office/word/2012/wordml" xmlns:w14="http://schemas.microsoft.com/office/word/2010/wordml" xmlns:w="http://schemas.openxmlformats.org/wordprocessingml/2006/main" xmlns:w10="urn:schemas-microsoft-com:office:word" xmlns:wp14="http://schemas.microsoft.com/office/word/2010/wordprocessingDrawing" xmlns:v="urn:schemas-microsoft-com:vml" xmlns:o="urn:schemas-microsoft-com:office:office" xmlns:mc="http://schemas.openxmlformats.org/markup-compatibility/2006" xmlns:wpc="http://schemas.microsoft.com/office/word/2010/wordprocessingCanvas" xmlns="" val="0"/>
+                          <a14:useLocalDpi xmlns:a14="http://schemas.microsoft.com/office/drawing/2010/main" val="0"/>
                         </a:ext>
                       </a:extLst>
                     </a:blip>
@@ -1535,10 +1651,10 @@
                     <pic:cNvPicPr/>
                   </pic:nvPicPr>
                   <pic:blipFill>
-                    <a:blip r:embed="rId10" cstate="print">
+                    <a:blip r:embed="rId11" cstate="print">
                       <a:extLst>
                         <a:ext uri="{28A0092B-C50C-407E-A947-70E740481C1C}">
-                          <a14:useLocalDpi xmlns:a14="http://schemas.microsoft.com/office/drawing/2010/main" xmlns:wps="http://schemas.microsoft.com/office/word/2010/wordprocessingShape" xmlns:wpi="http://schemas.microsoft.com/office/word/2010/wordprocessingInk" xmlns:wpg="http://schemas.microsoft.com/office/word/2010/wordprocessingGroup" xmlns:w15="http://schemas.microsoft.com/office/word/2012/wordml" xmlns:w14="http://schemas.microsoft.com/office/word/2010/wordml" xmlns:w="http://schemas.openxmlformats.org/wordprocessingml/2006/main" xmlns:w10="urn:schemas-microsoft-com:office:word" xmlns:wp14="http://schemas.microsoft.com/office/word/2010/wordprocessingDrawing" xmlns:v="urn:schemas-microsoft-com:vml" xmlns:o="urn:schemas-microsoft-com:office:office" xmlns:mc="http://schemas.openxmlformats.org/markup-compatibility/2006" xmlns:wpc="http://schemas.microsoft.com/office/word/2010/wordprocessingCanvas" xmlns="" val="0"/>
+                          <a14:useLocalDpi xmlns:a14="http://schemas.microsoft.com/office/drawing/2010/main" val="0"/>
                         </a:ext>
                       </a:extLst>
                     </a:blip>
@@ -1655,10 +1771,10 @@
                     <pic:cNvPicPr/>
                   </pic:nvPicPr>
                   <pic:blipFill>
-                    <a:blip r:embed="rId9" cstate="print">
+                    <a:blip r:embed="rId10" cstate="print">
                       <a:extLst>
                         <a:ext uri="{28A0092B-C50C-407E-A947-70E740481C1C}">
-                          <a14:useLocalDpi xmlns:a14="http://schemas.microsoft.com/office/drawing/2010/main" xmlns:wps="http://schemas.microsoft.com/office/word/2010/wordprocessingShape" xmlns:wpi="http://schemas.microsoft.com/office/word/2010/wordprocessingInk" xmlns:wpg="http://schemas.microsoft.com/office/word/2010/wordprocessingGroup" xmlns:w15="http://schemas.microsoft.com/office/word/2012/wordml" xmlns:w14="http://schemas.microsoft.com/office/word/2010/wordml" xmlns:w="http://schemas.openxmlformats.org/wordprocessingml/2006/main" xmlns:w10="urn:schemas-microsoft-com:office:word" xmlns:wp14="http://schemas.microsoft.com/office/word/2010/wordprocessingDrawing" xmlns:v="urn:schemas-microsoft-com:vml" xmlns:o="urn:schemas-microsoft-com:office:office" xmlns:mc="http://schemas.openxmlformats.org/markup-compatibility/2006" xmlns:wpc="http://schemas.microsoft.com/office/word/2010/wordprocessingCanvas" xmlns="" val="0"/>
+                          <a14:useLocalDpi xmlns:a14="http://schemas.microsoft.com/office/drawing/2010/main" val="0"/>
                         </a:ext>
                       </a:extLst>
                     </a:blip>
@@ -1801,10 +1917,10 @@
                     <pic:cNvPicPr/>
                   </pic:nvPicPr>
                   <pic:blipFill>
-                    <a:blip r:embed="rId9" cstate="print">
+                    <a:blip r:embed="rId10" cstate="print">
                       <a:extLst>
                         <a:ext uri="{28A0092B-C50C-407E-A947-70E740481C1C}">
-                          <a14:useLocalDpi xmlns:a14="http://schemas.microsoft.com/office/drawing/2010/main" xmlns:wps="http://schemas.microsoft.com/office/word/2010/wordprocessingShape" xmlns:wpi="http://schemas.microsoft.com/office/word/2010/wordprocessingInk" xmlns:wpg="http://schemas.microsoft.com/office/word/2010/wordprocessingGroup" xmlns:w15="http://schemas.microsoft.com/office/word/2012/wordml" xmlns:w14="http://schemas.microsoft.com/office/word/2010/wordml" xmlns:w="http://schemas.openxmlformats.org/wordprocessingml/2006/main" xmlns:w10="urn:schemas-microsoft-com:office:word" xmlns:wp14="http://schemas.microsoft.com/office/word/2010/wordprocessingDrawing" xmlns:v="urn:schemas-microsoft-com:vml" xmlns:o="urn:schemas-microsoft-com:office:office" xmlns:mc="http://schemas.openxmlformats.org/markup-compatibility/2006" xmlns:wpc="http://schemas.microsoft.com/office/word/2010/wordprocessingCanvas" xmlns="" val="0"/>
+                          <a14:useLocalDpi xmlns:a14="http://schemas.microsoft.com/office/drawing/2010/main" val="0"/>
                         </a:ext>
                       </a:extLst>
                     </a:blip>
@@ -1871,10 +1987,10 @@
                     <pic:cNvPicPr/>
                   </pic:nvPicPr>
                   <pic:blipFill>
-                    <a:blip r:embed="rId10" cstate="print">
+                    <a:blip r:embed="rId11" cstate="print">
                       <a:extLst>
                         <a:ext uri="{28A0092B-C50C-407E-A947-70E740481C1C}">
-                          <a14:useLocalDpi xmlns:a14="http://schemas.microsoft.com/office/drawing/2010/main" xmlns:wps="http://schemas.microsoft.com/office/word/2010/wordprocessingShape" xmlns:wpi="http://schemas.microsoft.com/office/word/2010/wordprocessingInk" xmlns:wpg="http://schemas.microsoft.com/office/word/2010/wordprocessingGroup" xmlns:w15="http://schemas.microsoft.com/office/word/2012/wordml" xmlns:w14="http://schemas.microsoft.com/office/word/2010/wordml" xmlns:w="http://schemas.openxmlformats.org/wordprocessingml/2006/main" xmlns:w10="urn:schemas-microsoft-com:office:word" xmlns:wp14="http://schemas.microsoft.com/office/word/2010/wordprocessingDrawing" xmlns:v="urn:schemas-microsoft-com:vml" xmlns:o="urn:schemas-microsoft-com:office:office" xmlns:mc="http://schemas.openxmlformats.org/markup-compatibility/2006" xmlns:wpc="http://schemas.microsoft.com/office/word/2010/wordprocessingCanvas" xmlns="" val="0"/>
+                          <a14:useLocalDpi xmlns:a14="http://schemas.microsoft.com/office/drawing/2010/main" val="0"/>
                         </a:ext>
                       </a:extLst>
                     </a:blip>
@@ -1962,10 +2078,10 @@
                     <pic:cNvPicPr/>
                   </pic:nvPicPr>
                   <pic:blipFill>
-                    <a:blip r:embed="rId9" cstate="print">
+                    <a:blip r:embed="rId10" cstate="print">
                       <a:extLst>
                         <a:ext uri="{28A0092B-C50C-407E-A947-70E740481C1C}">
-                          <a14:useLocalDpi xmlns:a14="http://schemas.microsoft.com/office/drawing/2010/main" xmlns:wps="http://schemas.microsoft.com/office/word/2010/wordprocessingShape" xmlns:wpi="http://schemas.microsoft.com/office/word/2010/wordprocessingInk" xmlns:wpg="http://schemas.microsoft.com/office/word/2010/wordprocessingGroup" xmlns:w15="http://schemas.microsoft.com/office/word/2012/wordml" xmlns:w14="http://schemas.microsoft.com/office/word/2010/wordml" xmlns:w="http://schemas.openxmlformats.org/wordprocessingml/2006/main" xmlns:w10="urn:schemas-microsoft-com:office:word" xmlns:wp14="http://schemas.microsoft.com/office/word/2010/wordprocessingDrawing" xmlns:v="urn:schemas-microsoft-com:vml" xmlns:o="urn:schemas-microsoft-com:office:office" xmlns:mc="http://schemas.openxmlformats.org/markup-compatibility/2006" xmlns:wpc="http://schemas.microsoft.com/office/word/2010/wordprocessingCanvas" xmlns="" val="0"/>
+                          <a14:useLocalDpi xmlns:a14="http://schemas.microsoft.com/office/drawing/2010/main" val="0"/>
                         </a:ext>
                       </a:extLst>
                     </a:blip>
@@ -2018,7 +2134,7 @@
       <w:r>
         <w:pict>
           <v:shape id="Picture 6" o:spid="_x0000_i1025" type="#_x0000_t75" style="width:9pt;height:9pt;visibility:visible;mso-wrap-style:square">
-            <v:imagedata r:id="rId11" o:title=""/>
+            <v:imagedata r:id="rId12" o:title=""/>
           </v:shape>
         </w:pict>
       </w:r>
@@ -2153,10 +2269,10 @@
                     <pic:cNvPicPr/>
                   </pic:nvPicPr>
                   <pic:blipFill>
-                    <a:blip r:embed="rId9" cstate="print">
+                    <a:blip r:embed="rId10" cstate="print">
                       <a:extLst>
                         <a:ext uri="{28A0092B-C50C-407E-A947-70E740481C1C}">
-                          <a14:useLocalDpi xmlns:a14="http://schemas.microsoft.com/office/drawing/2010/main" xmlns:wps="http://schemas.microsoft.com/office/word/2010/wordprocessingShape" xmlns:wpi="http://schemas.microsoft.com/office/word/2010/wordprocessingInk" xmlns:wpg="http://schemas.microsoft.com/office/word/2010/wordprocessingGroup" xmlns:w15="http://schemas.microsoft.com/office/word/2012/wordml" xmlns:w14="http://schemas.microsoft.com/office/word/2010/wordml" xmlns:w="http://schemas.openxmlformats.org/wordprocessingml/2006/main" xmlns:w10="urn:schemas-microsoft-com:office:word" xmlns:wp14="http://schemas.microsoft.com/office/word/2010/wordprocessingDrawing" xmlns:v="urn:schemas-microsoft-com:vml" xmlns:o="urn:schemas-microsoft-com:office:office" xmlns:mc="http://schemas.openxmlformats.org/markup-compatibility/2006" xmlns:wpc="http://schemas.microsoft.com/office/word/2010/wordprocessingCanvas" xmlns="" val="0"/>
+                          <a14:useLocalDpi xmlns:a14="http://schemas.microsoft.com/office/drawing/2010/main" val="0"/>
                         </a:ext>
                       </a:extLst>
                     </a:blip>
@@ -2237,6 +2353,9 @@
         <w:t xml:space="preserve">        </w:t>
       </w:r>
       <w:r>
+        <w:rPr>
+          <w:lang w:eastAsia="en-US" w:bidi="he-IL"/>
+        </w:rPr>
         <w:drawing>
           <wp:inline distT="0" distB="0" distL="0" distR="0">
             <wp:extent cx="114300" cy="114300"/>
@@ -2253,10 +2372,10 @@
                     <pic:cNvPicPr/>
                   </pic:nvPicPr>
                   <pic:blipFill>
-                    <a:blip r:embed="rId10" cstate="print">
+                    <a:blip r:embed="rId11" cstate="print">
                       <a:extLst>
                         <a:ext uri="{28A0092B-C50C-407E-A947-70E740481C1C}">
-                          <a14:useLocalDpi xmlns:a14="http://schemas.microsoft.com/office/drawing/2010/main" xmlns:wps="http://schemas.microsoft.com/office/word/2010/wordprocessingShape" xmlns:wpi="http://schemas.microsoft.com/office/word/2010/wordprocessingInk" xmlns:wpg="http://schemas.microsoft.com/office/word/2010/wordprocessingGroup" xmlns:w15="http://schemas.microsoft.com/office/word/2012/wordml" xmlns:w14="http://schemas.microsoft.com/office/word/2010/wordml" xmlns:w="http://schemas.openxmlformats.org/wordprocessingml/2006/main" xmlns:w10="urn:schemas-microsoft-com:office:word" xmlns:wp14="http://schemas.microsoft.com/office/word/2010/wordprocessingDrawing" xmlns:v="urn:schemas-microsoft-com:vml" xmlns:o="urn:schemas-microsoft-com:office:office" xmlns:mc="http://schemas.openxmlformats.org/markup-compatibility/2006" xmlns:wpc="http://schemas.microsoft.com/office/word/2010/wordprocessingCanvas" xmlns="" val="0"/>
+                          <a14:useLocalDpi xmlns:a14="http://schemas.microsoft.com/office/drawing/2010/main" val="0"/>
                         </a:ext>
                       </a:extLst>
                     </a:blip>
@@ -2344,10 +2463,10 @@
                     <pic:cNvPicPr/>
                   </pic:nvPicPr>
                   <pic:blipFill>
-                    <a:blip r:embed="rId9" cstate="print">
+                    <a:blip r:embed="rId10" cstate="print">
                       <a:extLst>
                         <a:ext uri="{28A0092B-C50C-407E-A947-70E740481C1C}">
-                          <a14:useLocalDpi xmlns:a14="http://schemas.microsoft.com/office/drawing/2010/main" xmlns:wps="http://schemas.microsoft.com/office/word/2010/wordprocessingShape" xmlns:wpi="http://schemas.microsoft.com/office/word/2010/wordprocessingInk" xmlns:wpg="http://schemas.microsoft.com/office/word/2010/wordprocessingGroup" xmlns:w15="http://schemas.microsoft.com/office/word/2012/wordml" xmlns:w14="http://schemas.microsoft.com/office/word/2010/wordml" xmlns:w="http://schemas.openxmlformats.org/wordprocessingml/2006/main" xmlns:w10="urn:schemas-microsoft-com:office:word" xmlns:wp14="http://schemas.microsoft.com/office/word/2010/wordprocessingDrawing" xmlns:v="urn:schemas-microsoft-com:vml" xmlns:o="urn:schemas-microsoft-com:office:office" xmlns:mc="http://schemas.openxmlformats.org/markup-compatibility/2006" xmlns:wpc="http://schemas.microsoft.com/office/word/2010/wordprocessingCanvas" xmlns="" val="0"/>
+                          <a14:useLocalDpi xmlns:a14="http://schemas.microsoft.com/office/drawing/2010/main" val="0"/>
                         </a:ext>
                       </a:extLst>
                     </a:blip>
@@ -2436,7 +2555,7 @@
                     </pic:cNvPicPr>
                   </pic:nvPicPr>
                   <pic:blipFill>
-                    <a:blip r:embed="rId10" cstate="print"/>
+                    <a:blip r:embed="rId11" cstate="print"/>
                     <a:srcRect/>
                     <a:stretch>
                       <a:fillRect/>
@@ -2471,7 +2590,12 @@
         <w:t xml:space="preserve"> - </w:t>
       </w:r>
       <w:r>
-        <w:t xml:space="preserve">Member function </w:t>
+        <w:t>Memb</w:t>
+      </w:r>
+      <w:bookmarkStart w:id="4" w:name="_GoBack"/>
+      <w:bookmarkEnd w:id="4"/>
+      <w:r>
+        <w:t xml:space="preserve">er function </w:t>
       </w:r>
       <w:proofErr w:type="spellStart"/>
       <w:r>
@@ -2515,10 +2639,6 @@
       <w:pPr>
         <w:pStyle w:val="Note"/>
         <w:framePr w:wrap="notBeside"/>
-        <w:numPr>
-          <w:ilvl w:val="0"/>
-          <w:numId w:val="18"/>
-        </w:numPr>
         <w:rPr>
           <w:b/>
           <w:bCs/>
@@ -2612,6 +2732,9 @@
         <w:t xml:space="preserve">         </w:t>
       </w:r>
       <w:r>
+        <w:rPr>
+          <w:lang w:eastAsia="en-US" w:bidi="he-IL"/>
+        </w:rPr>
         <w:drawing>
           <wp:inline distT="0" distB="0" distL="0" distR="0">
             <wp:extent cx="114300" cy="114300"/>
@@ -2628,10 +2751,10 @@
                     <pic:cNvPicPr/>
                   </pic:nvPicPr>
                   <pic:blipFill>
-                    <a:blip r:embed="rId9" cstate="print">
+                    <a:blip r:embed="rId10" cstate="print">
                       <a:extLst>
                         <a:ext uri="{28A0092B-C50C-407E-A947-70E740481C1C}">
-                          <a14:useLocalDpi xmlns:a14="http://schemas.microsoft.com/office/drawing/2010/main" xmlns:wps="http://schemas.microsoft.com/office/word/2010/wordprocessingShape" xmlns:wpi="http://schemas.microsoft.com/office/word/2010/wordprocessingInk" xmlns:wpg="http://schemas.microsoft.com/office/word/2010/wordprocessingGroup" xmlns:w15="http://schemas.microsoft.com/office/word/2012/wordml" xmlns:w14="http://schemas.microsoft.com/office/word/2010/wordml" xmlns:w="http://schemas.openxmlformats.org/wordprocessingml/2006/main" xmlns:w10="urn:schemas-microsoft-com:office:word" xmlns:wp14="http://schemas.microsoft.com/office/word/2010/wordprocessingDrawing" xmlns:v="urn:schemas-microsoft-com:vml" xmlns:o="urn:schemas-microsoft-com:office:office" xmlns:mc="http://schemas.openxmlformats.org/markup-compatibility/2006" xmlns:wpc="http://schemas.microsoft.com/office/word/2010/wordprocessingCanvas" xmlns="" val="0"/>
+                          <a14:useLocalDpi xmlns:a14="http://schemas.microsoft.com/office/drawing/2010/main" val="0"/>
                         </a:ext>
                       </a:extLst>
                     </a:blip>
@@ -2685,6 +2808,9 @@
         <w:t xml:space="preserve">      </w:t>
       </w:r>
       <w:r>
+        <w:rPr>
+          <w:lang w:eastAsia="en-US" w:bidi="he-IL"/>
+        </w:rPr>
         <w:drawing>
           <wp:inline distT="0" distB="0" distL="0" distR="0">
             <wp:extent cx="114300" cy="114300"/>
@@ -2701,10 +2827,10 @@
                     <pic:cNvPicPr/>
                   </pic:nvPicPr>
                   <pic:blipFill>
-                    <a:blip r:embed="rId10" cstate="print">
+                    <a:blip r:embed="rId11" cstate="print">
                       <a:extLst>
                         <a:ext uri="{28A0092B-C50C-407E-A947-70E740481C1C}">
-                          <a14:useLocalDpi xmlns:a14="http://schemas.microsoft.com/office/drawing/2010/main" xmlns:wps="http://schemas.microsoft.com/office/word/2010/wordprocessingShape" xmlns:wpi="http://schemas.microsoft.com/office/word/2010/wordprocessingInk" xmlns:wpg="http://schemas.microsoft.com/office/word/2010/wordprocessingGroup" xmlns:w15="http://schemas.microsoft.com/office/word/2012/wordml" xmlns:w14="http://schemas.microsoft.com/office/word/2010/wordml" xmlns:w="http://schemas.openxmlformats.org/wordprocessingml/2006/main" xmlns:w10="urn:schemas-microsoft-com:office:word" xmlns:wp14="http://schemas.microsoft.com/office/word/2010/wordprocessingDrawing" xmlns:v="urn:schemas-microsoft-com:vml" xmlns:o="urn:schemas-microsoft-com:office:office" xmlns:mc="http://schemas.openxmlformats.org/markup-compatibility/2006" xmlns:wpc="http://schemas.microsoft.com/office/word/2010/wordprocessingCanvas" xmlns="" val="0"/>
+                          <a14:useLocalDpi xmlns:a14="http://schemas.microsoft.com/office/drawing/2010/main" val="0"/>
                         </a:ext>
                       </a:extLst>
                     </a:blip>
@@ -2774,7 +2900,7 @@
                     <pic:cNvPicPr/>
                   </pic:nvPicPr>
                   <pic:blipFill>
-                    <a:blip r:embed="rId12" cstate="print"/>
+                    <a:blip r:embed="rId13" cstate="print"/>
                     <a:stretch>
                       <a:fillRect/>
                     </a:stretch>
@@ -2816,6 +2942,9 @@
         <w:t xml:space="preserve">                  </w:t>
       </w:r>
       <w:r>
+        <w:rPr>
+          <w:lang w:eastAsia="en-US" w:bidi="he-IL"/>
+        </w:rPr>
         <w:drawing>
           <wp:inline distT="0" distB="0" distL="0" distR="0">
             <wp:extent cx="114300" cy="114300"/>
@@ -2832,7 +2961,7 @@
                     <pic:cNvPicPr/>
                   </pic:nvPicPr>
                   <pic:blipFill>
-                    <a:blip r:embed="rId12" cstate="print"/>
+                    <a:blip r:embed="rId13" cstate="print"/>
                     <a:stretch>
                       <a:fillRect/>
                     </a:stretch>
@@ -2886,6 +3015,9 @@
         <w:t xml:space="preserve"> </w:t>
       </w:r>
       <w:r>
+        <w:rPr>
+          <w:lang w:eastAsia="en-US" w:bidi="he-IL"/>
+        </w:rPr>
         <w:drawing>
           <wp:inline distT="0" distB="0" distL="0" distR="0">
             <wp:extent cx="114300" cy="114300"/>
@@ -2902,7 +3034,7 @@
                     <pic:cNvPicPr/>
                   </pic:nvPicPr>
                   <pic:blipFill>
-                    <a:blip r:embed="rId12" cstate="print"/>
+                    <a:blip r:embed="rId13" cstate="print"/>
                     <a:stretch>
                       <a:fillRect/>
                     </a:stretch>
@@ -2966,10 +3098,10 @@
                     <pic:cNvPicPr/>
                   </pic:nvPicPr>
                   <pic:blipFill>
-                    <a:blip r:embed="rId9" cstate="print">
+                    <a:blip r:embed="rId10" cstate="print">
                       <a:extLst>
                         <a:ext uri="{28A0092B-C50C-407E-A947-70E740481C1C}">
-                          <a14:useLocalDpi xmlns:a14="http://schemas.microsoft.com/office/drawing/2010/main" xmlns:wps="http://schemas.microsoft.com/office/word/2010/wordprocessingShape" xmlns:wpi="http://schemas.microsoft.com/office/word/2010/wordprocessingInk" xmlns:wpg="http://schemas.microsoft.com/office/word/2010/wordprocessingGroup" xmlns:w15="http://schemas.microsoft.com/office/word/2012/wordml" xmlns:w14="http://schemas.microsoft.com/office/word/2010/wordml" xmlns:w="http://schemas.openxmlformats.org/wordprocessingml/2006/main" xmlns:w10="urn:schemas-microsoft-com:office:word" xmlns:wp14="http://schemas.microsoft.com/office/word/2010/wordprocessingDrawing" xmlns:v="urn:schemas-microsoft-com:vml" xmlns:o="urn:schemas-microsoft-com:office:office" xmlns:mc="http://schemas.openxmlformats.org/markup-compatibility/2006" xmlns:wpc="http://schemas.microsoft.com/office/word/2010/wordprocessingCanvas" xmlns="" val="0"/>
+                          <a14:useLocalDpi xmlns:a14="http://schemas.microsoft.com/office/drawing/2010/main" val="0"/>
                         </a:ext>
                       </a:extLst>
                     </a:blip>
@@ -3030,7 +3162,7 @@
                     </pic:cNvPicPr>
                   </pic:nvPicPr>
                   <pic:blipFill>
-                    <a:blip r:embed="rId10" cstate="print"/>
+                    <a:blip r:embed="rId11" cstate="print"/>
                     <a:srcRect/>
                     <a:stretch>
                       <a:fillRect/>
@@ -3103,7 +3235,7 @@
                     <pic:cNvPicPr/>
                   </pic:nvPicPr>
                   <pic:blipFill>
-                    <a:blip r:embed="rId13" cstate="print"/>
+                    <a:blip r:embed="rId14" cstate="print"/>
                     <a:stretch>
                       <a:fillRect/>
                     </a:stretch>
@@ -3231,6 +3363,9 @@
         <w:t xml:space="preserve">Elf_Half seg_num = reader.segments.size();         </w:t>
       </w:r>
       <w:r>
+        <w:rPr>
+          <w:lang w:eastAsia="en-US" w:bidi="he-IL"/>
+        </w:rPr>
         <w:drawing>
           <wp:inline distT="0" distB="0" distL="0" distR="0">
             <wp:extent cx="114300" cy="114300"/>
@@ -3247,10 +3382,10 @@
                     <pic:cNvPicPr/>
                   </pic:nvPicPr>
                   <pic:blipFill>
-                    <a:blip r:embed="rId9" cstate="print">
+                    <a:blip r:embed="rId10" cstate="print">
                       <a:extLst>
                         <a:ext uri="{28A0092B-C50C-407E-A947-70E740481C1C}">
-                          <a14:useLocalDpi xmlns:a14="http://schemas.microsoft.com/office/drawing/2010/main" xmlns:wps="http://schemas.microsoft.com/office/word/2010/wordprocessingShape" xmlns:wpi="http://schemas.microsoft.com/office/word/2010/wordprocessingInk" xmlns:wpg="http://schemas.microsoft.com/office/word/2010/wordprocessingGroup" xmlns:w15="http://schemas.microsoft.com/office/word/2012/wordml" xmlns:w14="http://schemas.microsoft.com/office/word/2010/wordml" xmlns:w="http://schemas.openxmlformats.org/wordprocessingml/2006/main" xmlns:w10="urn:schemas-microsoft-com:office:word" xmlns:wp14="http://schemas.microsoft.com/office/word/2010/wordprocessingDrawing" xmlns:v="urn:schemas-microsoft-com:vml" xmlns:o="urn:schemas-microsoft-com:office:office" xmlns:mc="http://schemas.openxmlformats.org/markup-compatibility/2006" xmlns:wpc="http://schemas.microsoft.com/office/word/2010/wordprocessingCanvas" xmlns="" val="0"/>
+                          <a14:useLocalDpi xmlns:a14="http://schemas.microsoft.com/office/drawing/2010/main" val="0"/>
                         </a:ext>
                       </a:extLst>
                     </a:blip>
@@ -3301,6 +3436,9 @@
         <w:t xml:space="preserve">    const segment* pseg = reader.segments[i];      </w:t>
       </w:r>
       <w:r>
+        <w:rPr>
+          <w:lang w:eastAsia="en-US" w:bidi="he-IL"/>
+        </w:rPr>
         <w:drawing>
           <wp:inline distT="0" distB="0" distL="0" distR="0">
             <wp:extent cx="114300" cy="114300"/>
@@ -3317,10 +3455,10 @@
                     <pic:cNvPicPr/>
                   </pic:nvPicPr>
                   <pic:blipFill>
-                    <a:blip r:embed="rId10" cstate="print">
+                    <a:blip r:embed="rId11" cstate="print">
                       <a:extLst>
                         <a:ext uri="{28A0092B-C50C-407E-A947-70E740481C1C}">
-                          <a14:useLocalDpi xmlns:a14="http://schemas.microsoft.com/office/drawing/2010/main" xmlns:wps="http://schemas.microsoft.com/office/word/2010/wordprocessingShape" xmlns:wpi="http://schemas.microsoft.com/office/word/2010/wordprocessingInk" xmlns:wpg="http://schemas.microsoft.com/office/word/2010/wordprocessingGroup" xmlns:w15="http://schemas.microsoft.com/office/word/2012/wordml" xmlns:w14="http://schemas.microsoft.com/office/word/2010/wordml" xmlns:w="http://schemas.openxmlformats.org/wordprocessingml/2006/main" xmlns:w10="urn:schemas-microsoft-com:office:word" xmlns:wp14="http://schemas.microsoft.com/office/word/2010/wordprocessingDrawing" xmlns:v="urn:schemas-microsoft-com:vml" xmlns:o="urn:schemas-microsoft-com:office:office" xmlns:mc="http://schemas.openxmlformats.org/markup-compatibility/2006" xmlns:wpc="http://schemas.microsoft.com/office/word/2010/wordprocessingCanvas" xmlns="" val="0"/>
+                          <a14:useLocalDpi xmlns:a14="http://schemas.microsoft.com/office/drawing/2010/main" val="0"/>
                         </a:ext>
                       </a:extLst>
                     </a:blip>
@@ -3362,6 +3500,9 @@
         <w:t xml:space="preserve">              &lt;&lt; pseg-&gt;get_flags()                 </w:t>
       </w:r>
       <w:r>
+        <w:rPr>
+          <w:lang w:eastAsia="en-US" w:bidi="he-IL"/>
+        </w:rPr>
         <w:drawing>
           <wp:inline distT="0" distB="0" distL="0" distR="0">
             <wp:extent cx="114300" cy="114300"/>
@@ -3378,7 +3519,7 @@
                     <pic:cNvPicPr/>
                   </pic:nvPicPr>
                   <pic:blipFill>
-                    <a:blip r:embed="rId12" cstate="print"/>
+                    <a:blip r:embed="rId13" cstate="print"/>
                     <a:stretch>
                       <a:fillRect/>
                     </a:stretch>
@@ -3417,6 +3558,9 @@
         <w:t xml:space="preserve">              &lt;&lt; pseg-&gt;get_virtual_address()       </w:t>
       </w:r>
       <w:r>
+        <w:rPr>
+          <w:lang w:eastAsia="en-US" w:bidi="he-IL"/>
+        </w:rPr>
         <w:drawing>
           <wp:inline distT="0" distB="0" distL="0" distR="0">
             <wp:extent cx="114300" cy="114300"/>
@@ -3433,7 +3577,7 @@
                     <pic:cNvPicPr/>
                   </pic:nvPicPr>
                   <pic:blipFill>
-                    <a:blip r:embed="rId12" cstate="print"/>
+                    <a:blip r:embed="rId13" cstate="print"/>
                     <a:stretch>
                       <a:fillRect/>
                     </a:stretch>
@@ -3472,6 +3616,9 @@
         <w:t xml:space="preserve">              &lt;&lt; pseg-&gt;get_file_size()             </w:t>
       </w:r>
       <w:r>
+        <w:rPr>
+          <w:lang w:eastAsia="en-US" w:bidi="he-IL"/>
+        </w:rPr>
         <w:drawing>
           <wp:inline distT="0" distB="0" distL="0" distR="0">
             <wp:extent cx="114300" cy="114300"/>
@@ -3488,7 +3635,7 @@
                     <pic:cNvPicPr/>
                   </pic:nvPicPr>
                   <pic:blipFill>
-                    <a:blip r:embed="rId12" cstate="print"/>
+                    <a:blip r:embed="rId13" cstate="print"/>
                     <a:stretch>
                       <a:fillRect/>
                     </a:stretch>
@@ -3527,6 +3674,9 @@
         <w:t xml:space="preserve">              &lt;&lt; pseg-&gt;get_memory_size()           </w:t>
       </w:r>
       <w:r>
+        <w:rPr>
+          <w:lang w:eastAsia="en-US" w:bidi="he-IL"/>
+        </w:rPr>
         <w:drawing>
           <wp:inline distT="0" distB="0" distL="0" distR="0">
             <wp:extent cx="114300" cy="114300"/>
@@ -3543,7 +3693,7 @@
                     <pic:cNvPicPr/>
                   </pic:nvPicPr>
                   <pic:blipFill>
-                    <a:blip r:embed="rId12" cstate="print"/>
+                    <a:blip r:embed="rId13" cstate="print"/>
                     <a:stretch>
                       <a:fillRect/>
                     </a:stretch>
@@ -3591,6 +3741,9 @@
         <w:t xml:space="preserve">    const char* p = reader.segments[i]-&gt;get_data();</w:t>
       </w:r>
       <w:r>
+        <w:rPr>
+          <w:lang w:eastAsia="en-US" w:bidi="he-IL"/>
+        </w:rPr>
         <w:drawing>
           <wp:inline distT="0" distB="0" distL="0" distR="0">
             <wp:extent cx="114300" cy="114300"/>
@@ -3607,7 +3760,7 @@
                     <pic:cNvPicPr/>
                   </pic:nvPicPr>
                   <pic:blipFill>
-                    <a:blip r:embed="rId12" cstate="print"/>
+                    <a:blip r:embed="rId13" cstate="print"/>
                     <a:stretch>
                       <a:fillRect/>
                     </a:stretch>
@@ -3664,10 +3817,10 @@
                     <pic:cNvPicPr/>
                   </pic:nvPicPr>
                   <pic:blipFill>
-                    <a:blip r:embed="rId9" cstate="print">
+                    <a:blip r:embed="rId10" cstate="print">
                       <a:extLst>
                         <a:ext uri="{28A0092B-C50C-407E-A947-70E740481C1C}">
-                          <a14:useLocalDpi xmlns:a14="http://schemas.microsoft.com/office/drawing/2010/main" xmlns:wps="http://schemas.microsoft.com/office/word/2010/wordprocessingShape" xmlns:wpi="http://schemas.microsoft.com/office/word/2010/wordprocessingInk" xmlns:wpg="http://schemas.microsoft.com/office/word/2010/wordprocessingGroup" xmlns:w15="http://schemas.microsoft.com/office/word/2012/wordml" xmlns:w14="http://schemas.microsoft.com/office/word/2010/wordml" xmlns:w="http://schemas.openxmlformats.org/wordprocessingml/2006/main" xmlns:w10="urn:schemas-microsoft-com:office:word" xmlns:wp14="http://schemas.microsoft.com/office/word/2010/wordprocessingDrawing" xmlns:v="urn:schemas-microsoft-com:vml" xmlns:o="urn:schemas-microsoft-com:office:office" xmlns:mc="http://schemas.openxmlformats.org/markup-compatibility/2006" xmlns:wpc="http://schemas.microsoft.com/office/word/2010/wordprocessingCanvas" xmlns="" val="0"/>
+                          <a14:useLocalDpi xmlns:a14="http://schemas.microsoft.com/office/drawing/2010/main" val="0"/>
                         </a:ext>
                       </a:extLst>
                     </a:blip>
@@ -3728,7 +3881,7 @@
                     </pic:cNvPicPr>
                   </pic:nvPicPr>
                   <pic:blipFill>
-                    <a:blip r:embed="rId10" cstate="print"/>
+                    <a:blip r:embed="rId11" cstate="print"/>
                     <a:srcRect/>
                     <a:stretch>
                       <a:fillRect/>
@@ -3801,7 +3954,7 @@
                     <pic:cNvPicPr/>
                   </pic:nvPicPr>
                   <pic:blipFill>
-                    <a:blip r:embed="rId13" cstate="print"/>
+                    <a:blip r:embed="rId14" cstate="print"/>
                     <a:stretch>
                       <a:fillRect/>
                     </a:stretch>
@@ -3893,7 +4046,7 @@
       <w:pPr>
         <w:pStyle w:val="Heading2"/>
       </w:pPr>
-      <w:bookmarkStart w:id="4" w:name="_Toc341017061"/>
+      <w:bookmarkStart w:id="5" w:name="_Toc341017061"/>
       <w:r>
         <w:t xml:space="preserve">ELF Section Data </w:t>
       </w:r>
@@ -3901,7 +4054,7 @@
       <w:r>
         <w:t>Accessors</w:t>
       </w:r>
-      <w:bookmarkEnd w:id="4"/>
+      <w:bookmarkEnd w:id="5"/>
       <w:proofErr w:type="spellEnd"/>
     </w:p>
     <w:p>
@@ -4243,7 +4396,7 @@
       <w:pPr>
         <w:pStyle w:val="Heading2"/>
       </w:pPr>
-      <w:bookmarkStart w:id="5" w:name="_Toc341017062"/>
+      <w:bookmarkStart w:id="6" w:name="_Toc341017062"/>
       <w:proofErr w:type="spellStart"/>
       <w:r>
         <w:t>ELFDump</w:t>
@@ -4252,7 +4405,7 @@
       <w:r>
         <w:t xml:space="preserve"> Utility</w:t>
       </w:r>
-      <w:bookmarkEnd w:id="5"/>
+      <w:bookmarkEnd w:id="6"/>
     </w:p>
     <w:p>
       <w:r>
@@ -4264,34 +4417,34 @@
       <w:pPr>
         <w:pStyle w:val="Heading1"/>
       </w:pPr>
-      <w:bookmarkStart w:id="6" w:name="_Toc341017063"/>
+      <w:bookmarkStart w:id="7" w:name="_Toc341017063"/>
       <w:r>
         <w:lastRenderedPageBreak/>
         <w:t>ELFIO Library Classes</w:t>
       </w:r>
-      <w:bookmarkEnd w:id="6"/>
+      <w:bookmarkEnd w:id="7"/>
     </w:p>
     <w:p>
       <w:pPr>
         <w:pStyle w:val="Heading2"/>
       </w:pPr>
-      <w:bookmarkStart w:id="7" w:name="_Toc341017064"/>
+      <w:bookmarkStart w:id="8" w:name="_Toc341017064"/>
       <w:proofErr w:type="spellStart"/>
       <w:r>
         <w:t>elfio</w:t>
       </w:r>
-      <w:bookmarkEnd w:id="7"/>
+      <w:bookmarkEnd w:id="8"/>
       <w:proofErr w:type="spellEnd"/>
     </w:p>
     <w:p>
       <w:pPr>
         <w:pStyle w:val="Heading3"/>
       </w:pPr>
-      <w:bookmarkStart w:id="8" w:name="_Toc341017065"/>
+      <w:bookmarkStart w:id="9" w:name="_Toc341017065"/>
       <w:r>
         <w:t>Data members</w:t>
       </w:r>
-      <w:bookmarkEnd w:id="8"/>
+      <w:bookmarkEnd w:id="9"/>
     </w:p>
     <w:p>
       <w:r>
@@ -4325,22 +4478,22 @@
       <w:pPr>
         <w:pStyle w:val="Heading3"/>
       </w:pPr>
-      <w:bookmarkStart w:id="9" w:name="_Toc341017066"/>
+      <w:bookmarkStart w:id="10" w:name="_Toc341017066"/>
       <w:r>
         <w:t>Member functions</w:t>
       </w:r>
-      <w:bookmarkEnd w:id="9"/>
+      <w:bookmarkEnd w:id="10"/>
     </w:p>
     <w:p/>
     <w:p>
       <w:pPr>
         <w:pStyle w:val="Heading2"/>
       </w:pPr>
-      <w:bookmarkStart w:id="10" w:name="_Toc341017067"/>
+      <w:bookmarkStart w:id="11" w:name="_Toc341017067"/>
       <w:r>
         <w:t>section</w:t>
       </w:r>
-      <w:bookmarkEnd w:id="10"/>
+      <w:bookmarkEnd w:id="11"/>
     </w:p>
     <w:p>
       <w:r>
@@ -4363,25 +4516,25 @@
       <w:pPr>
         <w:pStyle w:val="Heading3"/>
       </w:pPr>
-      <w:bookmarkStart w:id="11" w:name="_Toc341017068"/>
+      <w:bookmarkStart w:id="12" w:name="_Toc341017068"/>
       <w:r>
         <w:t>Member functions</w:t>
       </w:r>
-      <w:bookmarkEnd w:id="11"/>
+      <w:bookmarkEnd w:id="12"/>
     </w:p>
     <w:p/>
     <w:p>
       <w:pPr>
         <w:pStyle w:val="Heading2"/>
       </w:pPr>
-      <w:bookmarkStart w:id="12" w:name="_Toc341017069"/>
+      <w:bookmarkStart w:id="13" w:name="_Toc341017069"/>
       <w:r>
         <w:t>se</w:t>
       </w:r>
       <w:r>
         <w:t>gment</w:t>
       </w:r>
-      <w:bookmarkEnd w:id="12"/>
+      <w:bookmarkEnd w:id="13"/>
     </w:p>
     <w:p>
       <w:r>
@@ -4398,22 +4551,22 @@
       <w:pPr>
         <w:pStyle w:val="Heading3"/>
       </w:pPr>
-      <w:bookmarkStart w:id="13" w:name="_Toc341017070"/>
+      <w:bookmarkStart w:id="14" w:name="_Toc341017070"/>
       <w:r>
         <w:t>Member functions</w:t>
       </w:r>
-      <w:bookmarkEnd w:id="13"/>
+      <w:bookmarkEnd w:id="14"/>
     </w:p>
     <w:p/>
     <w:p/>
     <w:p/>
     <w:sectPr>
-      <w:headerReference w:type="even" r:id="rId14"/>
-      <w:headerReference w:type="default" r:id="rId15"/>
-      <w:footerReference w:type="even" r:id="rId16"/>
-      <w:footerReference w:type="default" r:id="rId17"/>
-      <w:headerReference w:type="first" r:id="rId18"/>
-      <w:footerReference w:type="first" r:id="rId19"/>
+      <w:headerReference w:type="even" r:id="rId15"/>
+      <w:headerReference w:type="default" r:id="rId16"/>
+      <w:footerReference w:type="even" r:id="rId17"/>
+      <w:footerReference w:type="default" r:id="rId18"/>
+      <w:headerReference w:type="first" r:id="rId19"/>
+      <w:footerReference w:type="first" r:id="rId20"/>
       <w:pgSz w:w="12240" w:h="15840"/>
       <w:pgMar w:top="1440" w:right="1440" w:bottom="1440" w:left="1440" w:header="720" w:footer="720" w:gutter="0"/>
       <w:pgNumType w:start="0"/>
@@ -4426,7 +4579,7 @@
 </file>
 
 <file path=word/endnotes.xml><?xml version="1.0" encoding="utf-8"?>
-<w:endnotes xmlns:ve="http://schemas.openxmlformats.org/markup-compatibility/2006" xmlns:o="urn:schemas-microsoft-com:office:office" xmlns:r="http://schemas.openxmlformats.org/officeDocument/2006/relationships" xmlns:m="http://schemas.openxmlformats.org/officeDocument/2006/math" xmlns:v="urn:schemas-microsoft-com:vml" xmlns:wp="http://schemas.openxmlformats.org/drawingml/2006/wordprocessingDrawing" xmlns:w10="urn:schemas-microsoft-com:office:word" xmlns:w="http://schemas.openxmlformats.org/wordprocessingml/2006/main" xmlns:wne="http://schemas.microsoft.com/office/word/2006/wordml">
+<w:endnotes xmlns:wpc="http://schemas.microsoft.com/office/word/2010/wordprocessingCanvas" xmlns:mc="http://schemas.openxmlformats.org/markup-compatibility/2006" xmlns:o="urn:schemas-microsoft-com:office:office" xmlns:r="http://schemas.openxmlformats.org/officeDocument/2006/relationships" xmlns:m="http://schemas.openxmlformats.org/officeDocument/2006/math" xmlns:v="urn:schemas-microsoft-com:vml" xmlns:wp14="http://schemas.microsoft.com/office/word/2010/wordprocessingDrawing" xmlns:wp="http://schemas.openxmlformats.org/drawingml/2006/wordprocessingDrawing" xmlns:w10="urn:schemas-microsoft-com:office:word" xmlns:w="http://schemas.openxmlformats.org/wordprocessingml/2006/main" xmlns:w14="http://schemas.microsoft.com/office/word/2010/wordml" xmlns:w15="http://schemas.microsoft.com/office/word/2012/wordml" xmlns:wpg="http://schemas.microsoft.com/office/word/2010/wordprocessingGroup" xmlns:wpi="http://schemas.microsoft.com/office/word/2010/wordprocessingInk" xmlns:wne="http://schemas.microsoft.com/office/word/2006/wordml" xmlns:wps="http://schemas.microsoft.com/office/word/2010/wordprocessingShape" mc:Ignorable="w14 w15 wp14">
   <w:endnote w:type="separator" w:id="-1">
     <w:p>
       <w:pPr>
@@ -4451,7 +4604,7 @@
 </file>
 
 <file path=word/footer1.xml><?xml version="1.0" encoding="utf-8"?>
-<w:ftr xmlns:ve="http://schemas.openxmlformats.org/markup-compatibility/2006" xmlns:o="urn:schemas-microsoft-com:office:office" xmlns:r="http://schemas.openxmlformats.org/officeDocument/2006/relationships" xmlns:m="http://schemas.openxmlformats.org/officeDocument/2006/math" xmlns:v="urn:schemas-microsoft-com:vml" xmlns:wp="http://schemas.openxmlformats.org/drawingml/2006/wordprocessingDrawing" xmlns:w10="urn:schemas-microsoft-com:office:word" xmlns:w="http://schemas.openxmlformats.org/wordprocessingml/2006/main" xmlns:wne="http://schemas.microsoft.com/office/word/2006/wordml">
+<w:ftr xmlns:wpc="http://schemas.microsoft.com/office/word/2010/wordprocessingCanvas" xmlns:mc="http://schemas.openxmlformats.org/markup-compatibility/2006" xmlns:o="urn:schemas-microsoft-com:office:office" xmlns:r="http://schemas.openxmlformats.org/officeDocument/2006/relationships" xmlns:m="http://schemas.openxmlformats.org/officeDocument/2006/math" xmlns:v="urn:schemas-microsoft-com:vml" xmlns:wp14="http://schemas.microsoft.com/office/word/2010/wordprocessingDrawing" xmlns:wp="http://schemas.openxmlformats.org/drawingml/2006/wordprocessingDrawing" xmlns:w10="urn:schemas-microsoft-com:office:word" xmlns:w="http://schemas.openxmlformats.org/wordprocessingml/2006/main" xmlns:w14="http://schemas.microsoft.com/office/word/2010/wordml" xmlns:w15="http://schemas.microsoft.com/office/word/2012/wordml" xmlns:wpg="http://schemas.microsoft.com/office/word/2010/wordprocessingGroup" xmlns:wpi="http://schemas.microsoft.com/office/word/2010/wordprocessingInk" xmlns:wne="http://schemas.microsoft.com/office/word/2006/wordml" xmlns:wps="http://schemas.microsoft.com/office/word/2010/wordprocessingShape" mc:Ignorable="w14 w15 wp14">
   <w:p>
     <w:pPr>
       <w:spacing w:after="61" w:line="276" w:lineRule="auto"/>
@@ -4513,7 +4666,7 @@
 </file>
 
 <file path=word/footer2.xml><?xml version="1.0" encoding="utf-8"?>
-<w:ftr xmlns:ve="http://schemas.openxmlformats.org/markup-compatibility/2006" xmlns:o="urn:schemas-microsoft-com:office:office" xmlns:r="http://schemas.openxmlformats.org/officeDocument/2006/relationships" xmlns:m="http://schemas.openxmlformats.org/officeDocument/2006/math" xmlns:v="urn:schemas-microsoft-com:vml" xmlns:wp="http://schemas.openxmlformats.org/drawingml/2006/wordprocessingDrawing" xmlns:w10="urn:schemas-microsoft-com:office:word" xmlns:w="http://schemas.openxmlformats.org/wordprocessingml/2006/main" xmlns:wne="http://schemas.microsoft.com/office/word/2006/wordml">
+<w:ftr xmlns:wpc="http://schemas.microsoft.com/office/word/2010/wordprocessingCanvas" xmlns:mc="http://schemas.openxmlformats.org/markup-compatibility/2006" xmlns:o="urn:schemas-microsoft-com:office:office" xmlns:r="http://schemas.openxmlformats.org/officeDocument/2006/relationships" xmlns:m="http://schemas.openxmlformats.org/officeDocument/2006/math" xmlns:v="urn:schemas-microsoft-com:vml" xmlns:wp14="http://schemas.microsoft.com/office/word/2010/wordprocessingDrawing" xmlns:wp="http://schemas.openxmlformats.org/drawingml/2006/wordprocessingDrawing" xmlns:w10="urn:schemas-microsoft-com:office:word" xmlns:w="http://schemas.openxmlformats.org/wordprocessingml/2006/main" xmlns:w14="http://schemas.microsoft.com/office/word/2010/wordml" xmlns:w15="http://schemas.microsoft.com/office/word/2012/wordml" xmlns:wpg="http://schemas.microsoft.com/office/word/2010/wordprocessingGroup" xmlns:wpi="http://schemas.microsoft.com/office/word/2010/wordprocessingInk" xmlns:wne="http://schemas.microsoft.com/office/word/2006/wordml" xmlns:wps="http://schemas.microsoft.com/office/word/2010/wordprocessingShape" mc:Ignorable="w14 w15 wp14">
   <w:p>
     <w:pPr>
       <w:spacing w:after="61" w:line="276" w:lineRule="auto"/>
@@ -4565,7 +4718,7 @@
       <w:rPr>
         <w:noProof/>
       </w:rPr>
-      <w:t>3</w:t>
+      <w:t>4</w:t>
     </w:r>
     <w:r>
       <w:fldChar w:fldCharType="end"/>
@@ -4575,7 +4728,7 @@
 </file>
 
 <file path=word/footer3.xml><?xml version="1.0" encoding="utf-8"?>
-<w:ftr xmlns:ve="http://schemas.openxmlformats.org/markup-compatibility/2006" xmlns:o="urn:schemas-microsoft-com:office:office" xmlns:r="http://schemas.openxmlformats.org/officeDocument/2006/relationships" xmlns:m="http://schemas.openxmlformats.org/officeDocument/2006/math" xmlns:v="urn:schemas-microsoft-com:vml" xmlns:wp="http://schemas.openxmlformats.org/drawingml/2006/wordprocessingDrawing" xmlns:w10="urn:schemas-microsoft-com:office:word" xmlns:w="http://schemas.openxmlformats.org/wordprocessingml/2006/main" xmlns:wne="http://schemas.microsoft.com/office/word/2006/wordml">
+<w:ftr xmlns:wpc="http://schemas.microsoft.com/office/word/2010/wordprocessingCanvas" xmlns:mc="http://schemas.openxmlformats.org/markup-compatibility/2006" xmlns:o="urn:schemas-microsoft-com:office:office" xmlns:r="http://schemas.openxmlformats.org/officeDocument/2006/relationships" xmlns:m="http://schemas.openxmlformats.org/officeDocument/2006/math" xmlns:v="urn:schemas-microsoft-com:vml" xmlns:wp14="http://schemas.microsoft.com/office/word/2010/wordprocessingDrawing" xmlns:wp="http://schemas.openxmlformats.org/drawingml/2006/wordprocessingDrawing" xmlns:w10="urn:schemas-microsoft-com:office:word" xmlns:w="http://schemas.openxmlformats.org/wordprocessingml/2006/main" xmlns:w14="http://schemas.microsoft.com/office/word/2010/wordml" xmlns:w15="http://schemas.microsoft.com/office/word/2012/wordml" xmlns:wpg="http://schemas.microsoft.com/office/word/2010/wordprocessingGroup" xmlns:wpi="http://schemas.microsoft.com/office/word/2010/wordprocessingInk" xmlns:wne="http://schemas.microsoft.com/office/word/2006/wordml" xmlns:wps="http://schemas.microsoft.com/office/word/2010/wordprocessingShape" mc:Ignorable="w14 w15 wp14">
   <w:p>
     <w:pPr>
       <w:spacing w:after="61" w:line="276" w:lineRule="auto"/>
@@ -4637,7 +4790,7 @@
 </file>
 
 <file path=word/footnotes.xml><?xml version="1.0" encoding="utf-8"?>
-<w:footnotes xmlns:ve="http://schemas.openxmlformats.org/markup-compatibility/2006" xmlns:o="urn:schemas-microsoft-com:office:office" xmlns:r="http://schemas.openxmlformats.org/officeDocument/2006/relationships" xmlns:m="http://schemas.openxmlformats.org/officeDocument/2006/math" xmlns:v="urn:schemas-microsoft-com:vml" xmlns:wp="http://schemas.openxmlformats.org/drawingml/2006/wordprocessingDrawing" xmlns:w10="urn:schemas-microsoft-com:office:word" xmlns:w="http://schemas.openxmlformats.org/wordprocessingml/2006/main" xmlns:wne="http://schemas.microsoft.com/office/word/2006/wordml">
+<w:footnotes xmlns:wpc="http://schemas.microsoft.com/office/word/2010/wordprocessingCanvas" xmlns:mc="http://schemas.openxmlformats.org/markup-compatibility/2006" xmlns:o="urn:schemas-microsoft-com:office:office" xmlns:r="http://schemas.openxmlformats.org/officeDocument/2006/relationships" xmlns:m="http://schemas.openxmlformats.org/officeDocument/2006/math" xmlns:v="urn:schemas-microsoft-com:vml" xmlns:wp14="http://schemas.microsoft.com/office/word/2010/wordprocessingDrawing" xmlns:wp="http://schemas.openxmlformats.org/drawingml/2006/wordprocessingDrawing" xmlns:w10="urn:schemas-microsoft-com:office:word" xmlns:w="http://schemas.openxmlformats.org/wordprocessingml/2006/main" xmlns:w14="http://schemas.microsoft.com/office/word/2010/wordml" xmlns:w15="http://schemas.microsoft.com/office/word/2012/wordml" xmlns:wpg="http://schemas.microsoft.com/office/word/2010/wordprocessingGroup" xmlns:wpi="http://schemas.microsoft.com/office/word/2010/wordprocessingInk" xmlns:wne="http://schemas.microsoft.com/office/word/2006/wordml" xmlns:wps="http://schemas.microsoft.com/office/word/2010/wordprocessingShape" mc:Ignorable="w14 w15 wp14">
   <w:footnote w:type="separator" w:id="-1">
     <w:p>
       <w:pPr>
@@ -4662,7 +4815,7 @@
 </file>
 
 <file path=word/header1.xml><?xml version="1.0" encoding="utf-8"?>
-<w:hdr xmlns:ve="http://schemas.openxmlformats.org/markup-compatibility/2006" xmlns:o="urn:schemas-microsoft-com:office:office" xmlns:r="http://schemas.openxmlformats.org/officeDocument/2006/relationships" xmlns:m="http://schemas.openxmlformats.org/officeDocument/2006/math" xmlns:v="urn:schemas-microsoft-com:vml" xmlns:wp="http://schemas.openxmlformats.org/drawingml/2006/wordprocessingDrawing" xmlns:w10="urn:schemas-microsoft-com:office:word" xmlns:w="http://schemas.openxmlformats.org/wordprocessingml/2006/main" xmlns:wne="http://schemas.microsoft.com/office/word/2006/wordml">
+<w:hdr xmlns:wpc="http://schemas.microsoft.com/office/word/2010/wordprocessingCanvas" xmlns:mc="http://schemas.openxmlformats.org/markup-compatibility/2006" xmlns:o="urn:schemas-microsoft-com:office:office" xmlns:r="http://schemas.openxmlformats.org/officeDocument/2006/relationships" xmlns:m="http://schemas.openxmlformats.org/officeDocument/2006/math" xmlns:v="urn:schemas-microsoft-com:vml" xmlns:wp14="http://schemas.microsoft.com/office/word/2010/wordprocessingDrawing" xmlns:wp="http://schemas.openxmlformats.org/drawingml/2006/wordprocessingDrawing" xmlns:w10="urn:schemas-microsoft-com:office:word" xmlns:w="http://schemas.openxmlformats.org/wordprocessingml/2006/main" xmlns:w14="http://schemas.microsoft.com/office/word/2010/wordml" xmlns:w15="http://schemas.microsoft.com/office/word/2012/wordml" xmlns:wpg="http://schemas.microsoft.com/office/word/2010/wordprocessingGroup" xmlns:wpi="http://schemas.microsoft.com/office/word/2010/wordprocessingInk" xmlns:wne="http://schemas.microsoft.com/office/word/2006/wordml" xmlns:wps="http://schemas.microsoft.com/office/word/2010/wordprocessingShape" mc:Ignorable="w14 w15 wp14">
   <w:p>
     <w:pPr>
       <w:spacing w:after="0" w:line="276" w:lineRule="auto"/>
@@ -4699,7 +4852,7 @@
 </file>
 
 <file path=word/header2.xml><?xml version="1.0" encoding="utf-8"?>
-<w:hdr xmlns:ve="http://schemas.openxmlformats.org/markup-compatibility/2006" xmlns:o="urn:schemas-microsoft-com:office:office" xmlns:r="http://schemas.openxmlformats.org/officeDocument/2006/relationships" xmlns:m="http://schemas.openxmlformats.org/officeDocument/2006/math" xmlns:v="urn:schemas-microsoft-com:vml" xmlns:wp="http://schemas.openxmlformats.org/drawingml/2006/wordprocessingDrawing" xmlns:w10="urn:schemas-microsoft-com:office:word" xmlns:w="http://schemas.openxmlformats.org/wordprocessingml/2006/main" xmlns:wne="http://schemas.microsoft.com/office/word/2006/wordml">
+<w:hdr xmlns:wpc="http://schemas.microsoft.com/office/word/2010/wordprocessingCanvas" xmlns:mc="http://schemas.openxmlformats.org/markup-compatibility/2006" xmlns:o="urn:schemas-microsoft-com:office:office" xmlns:r="http://schemas.openxmlformats.org/officeDocument/2006/relationships" xmlns:m="http://schemas.openxmlformats.org/officeDocument/2006/math" xmlns:v="urn:schemas-microsoft-com:vml" xmlns:wp14="http://schemas.microsoft.com/office/word/2010/wordprocessingDrawing" xmlns:wp="http://schemas.openxmlformats.org/drawingml/2006/wordprocessingDrawing" xmlns:w10="urn:schemas-microsoft-com:office:word" xmlns:w="http://schemas.openxmlformats.org/wordprocessingml/2006/main" xmlns:w14="http://schemas.microsoft.com/office/word/2010/wordml" xmlns:w15="http://schemas.microsoft.com/office/word/2012/wordml" xmlns:wpg="http://schemas.microsoft.com/office/word/2010/wordprocessingGroup" xmlns:wpi="http://schemas.microsoft.com/office/word/2010/wordprocessingInk" xmlns:wne="http://schemas.microsoft.com/office/word/2006/wordml" xmlns:wps="http://schemas.microsoft.com/office/word/2010/wordprocessingShape" mc:Ignorable="w14 w15 wp14">
   <w:p>
     <w:pPr>
       <w:spacing w:after="0" w:line="276" w:lineRule="auto"/>
@@ -4736,7 +4889,7 @@
 </file>
 
 <file path=word/header3.xml><?xml version="1.0" encoding="utf-8"?>
-<w:hdr xmlns:ve="http://schemas.openxmlformats.org/markup-compatibility/2006" xmlns:o="urn:schemas-microsoft-com:office:office" xmlns:r="http://schemas.openxmlformats.org/officeDocument/2006/relationships" xmlns:m="http://schemas.openxmlformats.org/officeDocument/2006/math" xmlns:v="urn:schemas-microsoft-com:vml" xmlns:wp="http://schemas.openxmlformats.org/drawingml/2006/wordprocessingDrawing" xmlns:w10="urn:schemas-microsoft-com:office:word" xmlns:w="http://schemas.openxmlformats.org/wordprocessingml/2006/main" xmlns:wne="http://schemas.microsoft.com/office/word/2006/wordml">
+<w:hdr xmlns:wpc="http://schemas.microsoft.com/office/word/2010/wordprocessingCanvas" xmlns:mc="http://schemas.openxmlformats.org/markup-compatibility/2006" xmlns:o="urn:schemas-microsoft-com:office:office" xmlns:r="http://schemas.openxmlformats.org/officeDocument/2006/relationships" xmlns:m="http://schemas.openxmlformats.org/officeDocument/2006/math" xmlns:v="urn:schemas-microsoft-com:vml" xmlns:wp14="http://schemas.microsoft.com/office/word/2010/wordprocessingDrawing" xmlns:wp="http://schemas.openxmlformats.org/drawingml/2006/wordprocessingDrawing" xmlns:w10="urn:schemas-microsoft-com:office:word" xmlns:w="http://schemas.openxmlformats.org/wordprocessingml/2006/main" xmlns:w14="http://schemas.microsoft.com/office/word/2010/wordml" xmlns:w15="http://schemas.microsoft.com/office/word/2012/wordml" xmlns:wpg="http://schemas.microsoft.com/office/word/2010/wordprocessingGroup" xmlns:wpi="http://schemas.microsoft.com/office/word/2010/wordprocessingInk" xmlns:wne="http://schemas.microsoft.com/office/word/2006/wordml" xmlns:wps="http://schemas.microsoft.com/office/word/2010/wordprocessingShape" mc:Ignorable="w14 w15 wp14">
   <w:p>
     <w:pPr>
       <w:spacing w:after="0" w:line="276" w:lineRule="auto"/>
@@ -4773,7 +4926,7 @@
 </file>
 
 <file path=word/numbering.xml><?xml version="1.0" encoding="utf-8"?>
-<w:numbering xmlns:ve="http://schemas.openxmlformats.org/markup-compatibility/2006" xmlns:o="urn:schemas-microsoft-com:office:office" xmlns:r="http://schemas.openxmlformats.org/officeDocument/2006/relationships" xmlns:m="http://schemas.openxmlformats.org/officeDocument/2006/math" xmlns:v="urn:schemas-microsoft-com:vml" xmlns:wp="http://schemas.openxmlformats.org/drawingml/2006/wordprocessingDrawing" xmlns:w10="urn:schemas-microsoft-com:office:word" xmlns:w="http://schemas.openxmlformats.org/wordprocessingml/2006/main" xmlns:wne="http://schemas.microsoft.com/office/word/2006/wordml">
+<w:numbering xmlns:wpc="http://schemas.microsoft.com/office/word/2010/wordprocessingCanvas" xmlns:mc="http://schemas.openxmlformats.org/markup-compatibility/2006" xmlns:o="urn:schemas-microsoft-com:office:office" xmlns:r="http://schemas.openxmlformats.org/officeDocument/2006/relationships" xmlns:m="http://schemas.openxmlformats.org/officeDocument/2006/math" xmlns:v="urn:schemas-microsoft-com:vml" xmlns:wp14="http://schemas.microsoft.com/office/word/2010/wordprocessingDrawing" xmlns:wp="http://schemas.openxmlformats.org/drawingml/2006/wordprocessingDrawing" xmlns:w10="urn:schemas-microsoft-com:office:word" xmlns:w="http://schemas.openxmlformats.org/wordprocessingml/2006/main" xmlns:w14="http://schemas.microsoft.com/office/word/2010/wordml" xmlns:w15="http://schemas.microsoft.com/office/word/2012/wordml" xmlns:wpg="http://schemas.microsoft.com/office/word/2010/wordprocessingGroup" xmlns:wpi="http://schemas.microsoft.com/office/word/2010/wordprocessingInk" xmlns:wne="http://schemas.microsoft.com/office/word/2006/wordml" xmlns:wps="http://schemas.microsoft.com/office/word/2010/wordprocessingShape" mc:Ignorable="w14 w15 wp14">
   <w:numPicBullet w:numPicBulletId="0">
     <w:pict>
       <v:shapetype id="_x0000_t75" coordsize="21600,21600" o:spt="75" o:preferrelative="t" path="m@4@5l@4@11@9@11@9@5xe" filled="f" stroked="f">
@@ -4795,21 +4948,21 @@
         <v:path o:extrusionok="f" gradientshapeok="t" o:connecttype="rect"/>
         <o:lock v:ext="edit" aspectratio="t"/>
       </v:shapetype>
-      <v:shape id="_x0000_i1277" type="#_x0000_t75" style="width:9pt;height:9pt;visibility:visible;mso-wrap-style:square" o:bullet="t">
+      <v:shape id="_x0000_i1050" type="#_x0000_t75" style="width:9pt;height:9pt;visibility:visible;mso-wrap-style:square" o:bullet="t">
         <v:imagedata r:id="rId1" o:title=""/>
       </v:shape>
     </w:pict>
   </w:numPicBullet>
   <w:numPicBullet w:numPicBulletId="1">
     <w:pict>
-      <v:shape id="_x0000_i1278" type="#_x0000_t75" style="width:9pt;height:9pt;visibility:visible;mso-wrap-style:square" o:bullet="t">
+      <v:shape id="_x0000_i1051" type="#_x0000_t75" style="width:9pt;height:9pt;visibility:visible;mso-wrap-style:square" o:bullet="t">
         <v:imagedata r:id="rId2" o:title=""/>
       </v:shape>
     </w:pict>
   </w:numPicBullet>
   <w:numPicBullet w:numPicBulletId="2">
     <w:pict>
-      <v:shape id="_x0000_i1279" type="#_x0000_t75" alt="note.png" style="width:18pt;height:18pt;visibility:visible;mso-wrap-style:square" o:bullet="t">
+      <v:shape id="_x0000_i1052" type="#_x0000_t75" alt="note.png" style="width:18pt;height:18pt;visibility:visible;mso-wrap-style:square" o:bullet="t">
         <v:imagedata r:id="rId3" o:title="note"/>
       </v:shape>
     </w:pict>
@@ -6602,7 +6755,7 @@
 </file>
 
 <file path=word/styles.xml><?xml version="1.0" encoding="utf-8"?>
-<w:styles xmlns:r="http://schemas.openxmlformats.org/officeDocument/2006/relationships" xmlns:w="http://schemas.openxmlformats.org/wordprocessingml/2006/main">
+<w:styles xmlns:mc="http://schemas.openxmlformats.org/markup-compatibility/2006" xmlns:r="http://schemas.openxmlformats.org/officeDocument/2006/relationships" xmlns:w="http://schemas.openxmlformats.org/wordprocessingml/2006/main" xmlns:w14="http://schemas.microsoft.com/office/word/2010/wordml" xmlns:w15="http://schemas.microsoft.com/office/word/2012/wordml" mc:Ignorable="w14 w15">
   <w:docDefaults>
     <w:rPrDefault>
       <w:rPr>
@@ -6618,144 +6771,378 @@
       </w:pPr>
     </w:pPrDefault>
   </w:docDefaults>
-  <w:latentStyles w:defLockedState="0" w:defUIPriority="99" w:defSemiHidden="1" w:defUnhideWhenUsed="1" w:defQFormat="0" w:count="267">
-    <w:lsdException w:name="Normal" w:semiHidden="0" w:uiPriority="0" w:unhideWhenUsed="0" w:qFormat="1"/>
-    <w:lsdException w:name="heading 1" w:semiHidden="0" w:uiPriority="9" w:unhideWhenUsed="0" w:qFormat="1"/>
-    <w:lsdException w:name="heading 2" w:uiPriority="9" w:qFormat="1"/>
-    <w:lsdException w:name="heading 3" w:uiPriority="9" w:qFormat="1"/>
-    <w:lsdException w:name="heading 4" w:uiPriority="9" w:qFormat="1"/>
-    <w:lsdException w:name="heading 5" w:uiPriority="9" w:qFormat="1"/>
-    <w:lsdException w:name="heading 6" w:uiPriority="9" w:qFormat="1"/>
-    <w:lsdException w:name="heading 7" w:uiPriority="9" w:qFormat="1"/>
-    <w:lsdException w:name="heading 8" w:uiPriority="9" w:qFormat="1"/>
-    <w:lsdException w:name="heading 9" w:uiPriority="9" w:qFormat="1"/>
-    <w:lsdException w:name="toc 1" w:uiPriority="39"/>
-    <w:lsdException w:name="toc 2" w:uiPriority="39"/>
-    <w:lsdException w:name="toc 3" w:uiPriority="39"/>
-    <w:lsdException w:name="toc 4" w:uiPriority="39"/>
-    <w:lsdException w:name="toc 5" w:uiPriority="39"/>
-    <w:lsdException w:name="toc 6" w:uiPriority="39"/>
-    <w:lsdException w:name="toc 7" w:uiPriority="39"/>
-    <w:lsdException w:name="toc 8" w:uiPriority="39"/>
-    <w:lsdException w:name="toc 9" w:uiPriority="39"/>
-    <w:lsdException w:name="caption" w:uiPriority="35" w:qFormat="1"/>
-    <w:lsdException w:name="Title" w:semiHidden="0" w:uiPriority="10" w:unhideWhenUsed="0" w:qFormat="1"/>
-    <w:lsdException w:name="Default Paragraph Font" w:uiPriority="1"/>
-    <w:lsdException w:name="Subtitle" w:semiHidden="0" w:uiPriority="11" w:unhideWhenUsed="0" w:qFormat="1"/>
-    <w:lsdException w:name="Strong" w:semiHidden="0" w:uiPriority="22" w:unhideWhenUsed="0" w:qFormat="1"/>
-    <w:lsdException w:name="Emphasis" w:semiHidden="0" w:uiPriority="20" w:unhideWhenUsed="0" w:qFormat="1"/>
-    <w:lsdException w:name="Table Grid" w:semiHidden="0" w:uiPriority="39" w:unhideWhenUsed="0"/>
-    <w:lsdException w:name="Placeholder Text" w:unhideWhenUsed="0"/>
-    <w:lsdException w:name="No Spacing" w:semiHidden="0" w:uiPriority="1" w:unhideWhenUsed="0" w:qFormat="1"/>
-    <w:lsdException w:name="Light Shading" w:semiHidden="0" w:uiPriority="60" w:unhideWhenUsed="0"/>
-    <w:lsdException w:name="Light List" w:semiHidden="0" w:uiPriority="61" w:unhideWhenUsed="0"/>
-    <w:lsdException w:name="Light Grid" w:semiHidden="0" w:uiPriority="62" w:unhideWhenUsed="0"/>
-    <w:lsdException w:name="Medium Shading 1" w:semiHidden="0" w:uiPriority="63" w:unhideWhenUsed="0"/>
-    <w:lsdException w:name="Medium Shading 2" w:semiHidden="0" w:uiPriority="64" w:unhideWhenUsed="0"/>
-    <w:lsdException w:name="Medium List 1" w:semiHidden="0" w:uiPriority="65" w:unhideWhenUsed="0"/>
-    <w:lsdException w:name="Medium List 2" w:semiHidden="0" w:uiPriority="66" w:unhideWhenUsed="0"/>
-    <w:lsdException w:name="Medium Grid 1" w:semiHidden="0" w:uiPriority="67" w:unhideWhenUsed="0"/>
-    <w:lsdException w:name="Medium Grid 2" w:semiHidden="0" w:uiPriority="68" w:unhideWhenUsed="0"/>
-    <w:lsdException w:name="Medium Grid 3" w:semiHidden="0" w:uiPriority="69" w:unhideWhenUsed="0"/>
-    <w:lsdException w:name="Dark List" w:semiHidden="0" w:uiPriority="70" w:unhideWhenUsed="0"/>
-    <w:lsdException w:name="Colorful Shading" w:semiHidden="0" w:uiPriority="71" w:unhideWhenUsed="0"/>
-    <w:lsdException w:name="Colorful List" w:semiHidden="0" w:uiPriority="72" w:unhideWhenUsed="0"/>
-    <w:lsdException w:name="Colorful Grid" w:semiHidden="0" w:uiPriority="73" w:unhideWhenUsed="0"/>
-    <w:lsdException w:name="Light Shading Accent 1" w:semiHidden="0" w:uiPriority="60" w:unhideWhenUsed="0"/>
-    <w:lsdException w:name="Light List Accent 1" w:semiHidden="0" w:uiPriority="61" w:unhideWhenUsed="0"/>
-    <w:lsdException w:name="Light Grid Accent 1" w:semiHidden="0" w:uiPriority="62" w:unhideWhenUsed="0"/>
-    <w:lsdException w:name="Medium Shading 1 Accent 1" w:semiHidden="0" w:uiPriority="63" w:unhideWhenUsed="0"/>
-    <w:lsdException w:name="Medium Shading 2 Accent 1" w:semiHidden="0" w:uiPriority="64" w:unhideWhenUsed="0"/>
-    <w:lsdException w:name="Medium List 1 Accent 1" w:semiHidden="0" w:uiPriority="65" w:unhideWhenUsed="0"/>
-    <w:lsdException w:name="Revision" w:unhideWhenUsed="0"/>
-    <w:lsdException w:name="List Paragraph" w:semiHidden="0" w:uiPriority="34" w:unhideWhenUsed="0" w:qFormat="1"/>
-    <w:lsdException w:name="Quote" w:semiHidden="0" w:uiPriority="29" w:unhideWhenUsed="0" w:qFormat="1"/>
-    <w:lsdException w:name="Intense Quote" w:semiHidden="0" w:uiPriority="30" w:unhideWhenUsed="0" w:qFormat="1"/>
-    <w:lsdException w:name="Medium List 2 Accent 1" w:semiHidden="0" w:uiPriority="66" w:unhideWhenUsed="0"/>
-    <w:lsdException w:name="Medium Grid 1 Accent 1" w:semiHidden="0" w:uiPriority="67" w:unhideWhenUsed="0"/>
-    <w:lsdException w:name="Medium Grid 2 Accent 1" w:semiHidden="0" w:uiPriority="68" w:unhideWhenUsed="0"/>
-    <w:lsdException w:name="Medium Grid 3 Accent 1" w:semiHidden="0" w:uiPriority="69" w:unhideWhenUsed="0"/>
-    <w:lsdException w:name="Dark List Accent 1" w:semiHidden="0" w:uiPriority="70" w:unhideWhenUsed="0"/>
-    <w:lsdException w:name="Colorful Shading Accent 1" w:semiHidden="0" w:uiPriority="71" w:unhideWhenUsed="0"/>
-    <w:lsdException w:name="Colorful List Accent 1" w:semiHidden="0" w:uiPriority="72" w:unhideWhenUsed="0"/>
-    <w:lsdException w:name="Colorful Grid Accent 1" w:semiHidden="0" w:uiPriority="73" w:unhideWhenUsed="0"/>
-    <w:lsdException w:name="Light Shading Accent 2" w:semiHidden="0" w:uiPriority="60" w:unhideWhenUsed="0"/>
-    <w:lsdException w:name="Light List Accent 2" w:semiHidden="0" w:uiPriority="61" w:unhideWhenUsed="0"/>
-    <w:lsdException w:name="Light Grid Accent 2" w:semiHidden="0" w:uiPriority="62" w:unhideWhenUsed="0"/>
-    <w:lsdException w:name="Medium Shading 1 Accent 2" w:semiHidden="0" w:uiPriority="63" w:unhideWhenUsed="0"/>
-    <w:lsdException w:name="Medium Shading 2 Accent 2" w:semiHidden="0" w:uiPriority="64" w:unhideWhenUsed="0"/>
-    <w:lsdException w:name="Medium List 1 Accent 2" w:semiHidden="0" w:uiPriority="65" w:unhideWhenUsed="0"/>
-    <w:lsdException w:name="Medium List 2 Accent 2" w:semiHidden="0" w:uiPriority="66" w:unhideWhenUsed="0"/>
-    <w:lsdException w:name="Medium Grid 1 Accent 2" w:semiHidden="0" w:uiPriority="67" w:unhideWhenUsed="0"/>
-    <w:lsdException w:name="Medium Grid 2 Accent 2" w:semiHidden="0" w:uiPriority="68" w:unhideWhenUsed="0"/>
-    <w:lsdException w:name="Medium Grid 3 Accent 2" w:semiHidden="0" w:uiPriority="69" w:unhideWhenUsed="0"/>
-    <w:lsdException w:name="Dark List Accent 2" w:semiHidden="0" w:uiPriority="70" w:unhideWhenUsed="0"/>
-    <w:lsdException w:name="Colorful Shading Accent 2" w:semiHidden="0" w:uiPriority="71" w:unhideWhenUsed="0"/>
-    <w:lsdException w:name="Colorful List Accent 2" w:semiHidden="0" w:uiPriority="72" w:unhideWhenUsed="0"/>
-    <w:lsdException w:name="Colorful Grid Accent 2" w:semiHidden="0" w:uiPriority="73" w:unhideWhenUsed="0"/>
-    <w:lsdException w:name="Light Shading Accent 3" w:semiHidden="0" w:uiPriority="60" w:unhideWhenUsed="0"/>
-    <w:lsdException w:name="Light List Accent 3" w:semiHidden="0" w:uiPriority="61" w:unhideWhenUsed="0"/>
-    <w:lsdException w:name="Light Grid Accent 3" w:semiHidden="0" w:uiPriority="62" w:unhideWhenUsed="0"/>
-    <w:lsdException w:name="Medium Shading 1 Accent 3" w:semiHidden="0" w:uiPriority="63" w:unhideWhenUsed="0"/>
-    <w:lsdException w:name="Medium Shading 2 Accent 3" w:semiHidden="0" w:uiPriority="64" w:unhideWhenUsed="0"/>
-    <w:lsdException w:name="Medium List 1 Accent 3" w:semiHidden="0" w:uiPriority="65" w:unhideWhenUsed="0"/>
-    <w:lsdException w:name="Medium List 2 Accent 3" w:semiHidden="0" w:uiPriority="66" w:unhideWhenUsed="0"/>
-    <w:lsdException w:name="Medium Grid 1 Accent 3" w:semiHidden="0" w:uiPriority="67" w:unhideWhenUsed="0"/>
-    <w:lsdException w:name="Medium Grid 2 Accent 3" w:semiHidden="0" w:uiPriority="68" w:unhideWhenUsed="0"/>
-    <w:lsdException w:name="Medium Grid 3 Accent 3" w:semiHidden="0" w:uiPriority="69" w:unhideWhenUsed="0"/>
-    <w:lsdException w:name="Dark List Accent 3" w:semiHidden="0" w:uiPriority="70" w:unhideWhenUsed="0"/>
-    <w:lsdException w:name="Colorful Shading Accent 3" w:semiHidden="0" w:uiPriority="71" w:unhideWhenUsed="0"/>
-    <w:lsdException w:name="Colorful List Accent 3" w:semiHidden="0" w:uiPriority="72" w:unhideWhenUsed="0"/>
-    <w:lsdException w:name="Colorful Grid Accent 3" w:semiHidden="0" w:uiPriority="73" w:unhideWhenUsed="0"/>
-    <w:lsdException w:name="Light Shading Accent 4" w:semiHidden="0" w:uiPriority="60" w:unhideWhenUsed="0"/>
-    <w:lsdException w:name="Light List Accent 4" w:semiHidden="0" w:uiPriority="61" w:unhideWhenUsed="0"/>
-    <w:lsdException w:name="Light Grid Accent 4" w:semiHidden="0" w:uiPriority="62" w:unhideWhenUsed="0"/>
-    <w:lsdException w:name="Medium Shading 1 Accent 4" w:semiHidden="0" w:uiPriority="63" w:unhideWhenUsed="0"/>
-    <w:lsdException w:name="Medium Shading 2 Accent 4" w:semiHidden="0" w:uiPriority="64" w:unhideWhenUsed="0"/>
-    <w:lsdException w:name="Medium List 1 Accent 4" w:semiHidden="0" w:uiPriority="65" w:unhideWhenUsed="0"/>
-    <w:lsdException w:name="Medium List 2 Accent 4" w:semiHidden="0" w:uiPriority="66" w:unhideWhenUsed="0"/>
-    <w:lsdException w:name="Medium Grid 1 Accent 4" w:semiHidden="0" w:uiPriority="67" w:unhideWhenUsed="0"/>
-    <w:lsdException w:name="Medium Grid 2 Accent 4" w:semiHidden="0" w:uiPriority="68" w:unhideWhenUsed="0"/>
-    <w:lsdException w:name="Medium Grid 3 Accent 4" w:semiHidden="0" w:uiPriority="69" w:unhideWhenUsed="0"/>
-    <w:lsdException w:name="Dark List Accent 4" w:semiHidden="0" w:uiPriority="70" w:unhideWhenUsed="0"/>
-    <w:lsdException w:name="Colorful Shading Accent 4" w:semiHidden="0" w:uiPriority="71" w:unhideWhenUsed="0"/>
-    <w:lsdException w:name="Colorful List Accent 4" w:semiHidden="0" w:uiPriority="72" w:unhideWhenUsed="0"/>
-    <w:lsdException w:name="Colorful Grid Accent 4" w:semiHidden="0" w:uiPriority="73" w:unhideWhenUsed="0"/>
-    <w:lsdException w:name="Light Shading Accent 5" w:semiHidden="0" w:uiPriority="60" w:unhideWhenUsed="0"/>
-    <w:lsdException w:name="Light List Accent 5" w:semiHidden="0" w:uiPriority="61" w:unhideWhenUsed="0"/>
-    <w:lsdException w:name="Light Grid Accent 5" w:semiHidden="0" w:uiPriority="62" w:unhideWhenUsed="0"/>
-    <w:lsdException w:name="Medium Shading 1 Accent 5" w:semiHidden="0" w:uiPriority="63" w:unhideWhenUsed="0"/>
-    <w:lsdException w:name="Medium Shading 2 Accent 5" w:semiHidden="0" w:uiPriority="64" w:unhideWhenUsed="0"/>
-    <w:lsdException w:name="Medium List 1 Accent 5" w:semiHidden="0" w:uiPriority="65" w:unhideWhenUsed="0"/>
-    <w:lsdException w:name="Medium List 2 Accent 5" w:semiHidden="0" w:uiPriority="66" w:unhideWhenUsed="0"/>
-    <w:lsdException w:name="Medium Grid 1 Accent 5" w:semiHidden="0" w:uiPriority="67" w:unhideWhenUsed="0"/>
-    <w:lsdException w:name="Medium Grid 2 Accent 5" w:semiHidden="0" w:uiPriority="68" w:unhideWhenUsed="0"/>
-    <w:lsdException w:name="Medium Grid 3 Accent 5" w:semiHidden="0" w:uiPriority="69" w:unhideWhenUsed="0"/>
-    <w:lsdException w:name="Dark List Accent 5" w:semiHidden="0" w:uiPriority="70" w:unhideWhenUsed="0"/>
-    <w:lsdException w:name="Colorful Shading Accent 5" w:semiHidden="0" w:uiPriority="71" w:unhideWhenUsed="0"/>
-    <w:lsdException w:name="Colorful List Accent 5" w:semiHidden="0" w:uiPriority="72" w:unhideWhenUsed="0"/>
-    <w:lsdException w:name="Colorful Grid Accent 5" w:semiHidden="0" w:uiPriority="73" w:unhideWhenUsed="0"/>
-    <w:lsdException w:name="Light Shading Accent 6" w:semiHidden="0" w:uiPriority="60" w:unhideWhenUsed="0"/>
-    <w:lsdException w:name="Light List Accent 6" w:semiHidden="0" w:uiPriority="61" w:unhideWhenUsed="0"/>
-    <w:lsdException w:name="Light Grid Accent 6" w:semiHidden="0" w:uiPriority="62" w:unhideWhenUsed="0"/>
-    <w:lsdException w:name="Medium Shading 1 Accent 6" w:semiHidden="0" w:uiPriority="63" w:unhideWhenUsed="0"/>
-    <w:lsdException w:name="Medium Shading 2 Accent 6" w:semiHidden="0" w:uiPriority="64" w:unhideWhenUsed="0"/>
-    <w:lsdException w:name="Medium List 1 Accent 6" w:semiHidden="0" w:uiPriority="65" w:unhideWhenUsed="0"/>
-    <w:lsdException w:name="Medium List 2 Accent 6" w:semiHidden="0" w:uiPriority="66" w:unhideWhenUsed="0"/>
-    <w:lsdException w:name="Medium Grid 1 Accent 6" w:semiHidden="0" w:uiPriority="67" w:unhideWhenUsed="0"/>
-    <w:lsdException w:name="Medium Grid 2 Accent 6" w:semiHidden="0" w:uiPriority="68" w:unhideWhenUsed="0"/>
-    <w:lsdException w:name="Medium Grid 3 Accent 6" w:semiHidden="0" w:uiPriority="69" w:unhideWhenUsed="0"/>
-    <w:lsdException w:name="Dark List Accent 6" w:semiHidden="0" w:uiPriority="70" w:unhideWhenUsed="0"/>
-    <w:lsdException w:name="Colorful Shading Accent 6" w:semiHidden="0" w:uiPriority="71" w:unhideWhenUsed="0"/>
-    <w:lsdException w:name="Colorful List Accent 6" w:semiHidden="0" w:uiPriority="72" w:unhideWhenUsed="0"/>
-    <w:lsdException w:name="Colorful Grid Accent 6" w:semiHidden="0" w:uiPriority="73" w:unhideWhenUsed="0"/>
-    <w:lsdException w:name="Subtle Emphasis" w:semiHidden="0" w:uiPriority="19" w:unhideWhenUsed="0" w:qFormat="1"/>
-    <w:lsdException w:name="Intense Emphasis" w:semiHidden="0" w:uiPriority="21" w:unhideWhenUsed="0" w:qFormat="1"/>
-    <w:lsdException w:name="Subtle Reference" w:semiHidden="0" w:uiPriority="31" w:unhideWhenUsed="0" w:qFormat="1"/>
-    <w:lsdException w:name="Intense Reference" w:semiHidden="0" w:uiPriority="32" w:unhideWhenUsed="0" w:qFormat="1"/>
-    <w:lsdException w:name="Book Title" w:semiHidden="0" w:uiPriority="33" w:unhideWhenUsed="0" w:qFormat="1"/>
-    <w:lsdException w:name="Bibliography" w:uiPriority="37"/>
-    <w:lsdException w:name="TOC Heading" w:uiPriority="39" w:qFormat="1"/>
+  <w:latentStyles w:defLockedState="0" w:defUIPriority="99" w:defSemiHidden="0" w:defUnhideWhenUsed="0" w:defQFormat="0" w:count="371">
+    <w:lsdException w:name="Normal" w:uiPriority="0" w:qFormat="1"/>
+    <w:lsdException w:name="heading 1" w:uiPriority="9" w:qFormat="1"/>
+    <w:lsdException w:name="heading 2" w:semiHidden="1" w:uiPriority="9" w:unhideWhenUsed="1" w:qFormat="1"/>
+    <w:lsdException w:name="heading 3" w:semiHidden="1" w:uiPriority="9" w:unhideWhenUsed="1" w:qFormat="1"/>
+    <w:lsdException w:name="heading 4" w:semiHidden="1" w:uiPriority="9" w:unhideWhenUsed="1" w:qFormat="1"/>
+    <w:lsdException w:name="heading 5" w:semiHidden="1" w:uiPriority="9" w:unhideWhenUsed="1" w:qFormat="1"/>
+    <w:lsdException w:name="heading 6" w:semiHidden="1" w:uiPriority="9" w:unhideWhenUsed="1" w:qFormat="1"/>
+    <w:lsdException w:name="heading 7" w:semiHidden="1" w:uiPriority="9" w:unhideWhenUsed="1" w:qFormat="1"/>
+    <w:lsdException w:name="heading 8" w:semiHidden="1" w:uiPriority="9" w:unhideWhenUsed="1" w:qFormat="1"/>
+    <w:lsdException w:name="heading 9" w:semiHidden="1" w:uiPriority="9" w:unhideWhenUsed="1" w:qFormat="1"/>
+    <w:lsdException w:name="index 1" w:semiHidden="1" w:unhideWhenUsed="1"/>
+    <w:lsdException w:name="index 2" w:semiHidden="1" w:unhideWhenUsed="1"/>
+    <w:lsdException w:name="index 3" w:semiHidden="1" w:unhideWhenUsed="1"/>
+    <w:lsdException w:name="index 4" w:semiHidden="1" w:unhideWhenUsed="1"/>
+    <w:lsdException w:name="index 5" w:semiHidden="1" w:unhideWhenUsed="1"/>
+    <w:lsdException w:name="index 6" w:semiHidden="1" w:unhideWhenUsed="1"/>
+    <w:lsdException w:name="index 7" w:semiHidden="1" w:unhideWhenUsed="1"/>
+    <w:lsdException w:name="index 8" w:semiHidden="1" w:unhideWhenUsed="1"/>
+    <w:lsdException w:name="index 9" w:semiHidden="1" w:unhideWhenUsed="1"/>
+    <w:lsdException w:name="toc 1" w:semiHidden="1" w:uiPriority="39" w:unhideWhenUsed="1"/>
+    <w:lsdException w:name="toc 2" w:semiHidden="1" w:uiPriority="39" w:unhideWhenUsed="1"/>
+    <w:lsdException w:name="toc 3" w:semiHidden="1" w:uiPriority="39" w:unhideWhenUsed="1"/>
+    <w:lsdException w:name="toc 4" w:semiHidden="1" w:uiPriority="39" w:unhideWhenUsed="1"/>
+    <w:lsdException w:name="toc 5" w:semiHidden="1" w:uiPriority="39" w:unhideWhenUsed="1"/>
+    <w:lsdException w:name="toc 6" w:semiHidden="1" w:uiPriority="39" w:unhideWhenUsed="1"/>
+    <w:lsdException w:name="toc 7" w:semiHidden="1" w:uiPriority="39" w:unhideWhenUsed="1"/>
+    <w:lsdException w:name="toc 8" w:semiHidden="1" w:uiPriority="39" w:unhideWhenUsed="1"/>
+    <w:lsdException w:name="toc 9" w:semiHidden="1" w:uiPriority="39" w:unhideWhenUsed="1"/>
+    <w:lsdException w:name="Normal Indent" w:semiHidden="1" w:unhideWhenUsed="1"/>
+    <w:lsdException w:name="footnote text" w:semiHidden="1" w:unhideWhenUsed="1"/>
+    <w:lsdException w:name="annotation text" w:semiHidden="1" w:unhideWhenUsed="1"/>
+    <w:lsdException w:name="header" w:semiHidden="1" w:unhideWhenUsed="1"/>
+    <w:lsdException w:name="footer" w:semiHidden="1" w:unhideWhenUsed="1"/>
+    <w:lsdException w:name="index heading" w:semiHidden="1" w:unhideWhenUsed="1"/>
+    <w:lsdException w:name="caption" w:semiHidden="1" w:uiPriority="35" w:unhideWhenUsed="1" w:qFormat="1"/>
+    <w:lsdException w:name="table of figures" w:semiHidden="1" w:unhideWhenUsed="1"/>
+    <w:lsdException w:name="envelope address" w:semiHidden="1" w:unhideWhenUsed="1"/>
+    <w:lsdException w:name="envelope return" w:semiHidden="1" w:unhideWhenUsed="1"/>
+    <w:lsdException w:name="footnote reference" w:semiHidden="1" w:unhideWhenUsed="1"/>
+    <w:lsdException w:name="annotation reference" w:semiHidden="1" w:unhideWhenUsed="1"/>
+    <w:lsdException w:name="line number" w:semiHidden="1" w:unhideWhenUsed="1"/>
+    <w:lsdException w:name="page number" w:semiHidden="1" w:unhideWhenUsed="1"/>
+    <w:lsdException w:name="endnote reference" w:semiHidden="1" w:unhideWhenUsed="1"/>
+    <w:lsdException w:name="endnote text" w:semiHidden="1" w:unhideWhenUsed="1"/>
+    <w:lsdException w:name="table of authorities" w:semiHidden="1" w:unhideWhenUsed="1"/>
+    <w:lsdException w:name="macro" w:semiHidden="1" w:unhideWhenUsed="1"/>
+    <w:lsdException w:name="toa heading" w:semiHidden="1" w:unhideWhenUsed="1"/>
+    <w:lsdException w:name="List" w:semiHidden="1" w:unhideWhenUsed="1"/>
+    <w:lsdException w:name="List Bullet" w:semiHidden="1" w:unhideWhenUsed="1"/>
+    <w:lsdException w:name="List Number" w:semiHidden="1" w:unhideWhenUsed="1"/>
+    <w:lsdException w:name="List 2" w:semiHidden="1" w:unhideWhenUsed="1"/>
+    <w:lsdException w:name="List 3" w:semiHidden="1" w:unhideWhenUsed="1"/>
+    <w:lsdException w:name="List 4" w:semiHidden="1" w:unhideWhenUsed="1"/>
+    <w:lsdException w:name="List 5" w:semiHidden="1" w:unhideWhenUsed="1"/>
+    <w:lsdException w:name="List Bullet 2" w:semiHidden="1" w:unhideWhenUsed="1"/>
+    <w:lsdException w:name="List Bullet 3" w:semiHidden="1" w:unhideWhenUsed="1"/>
+    <w:lsdException w:name="List Bullet 4" w:semiHidden="1" w:unhideWhenUsed="1"/>
+    <w:lsdException w:name="List Bullet 5" w:semiHidden="1" w:unhideWhenUsed="1"/>
+    <w:lsdException w:name="List Number 2" w:semiHidden="1" w:unhideWhenUsed="1"/>
+    <w:lsdException w:name="List Number 3" w:semiHidden="1" w:unhideWhenUsed="1"/>
+    <w:lsdException w:name="List Number 4" w:semiHidden="1" w:unhideWhenUsed="1"/>
+    <w:lsdException w:name="List Number 5" w:semiHidden="1" w:unhideWhenUsed="1"/>
+    <w:lsdException w:name="Title" w:uiPriority="10" w:qFormat="1"/>
+    <w:lsdException w:name="Closing" w:semiHidden="1" w:unhideWhenUsed="1"/>
+    <w:lsdException w:name="Signature" w:semiHidden="1" w:unhideWhenUsed="1"/>
+    <w:lsdException w:name="Default Paragraph Font" w:semiHidden="1" w:uiPriority="1" w:unhideWhenUsed="1"/>
+    <w:lsdException w:name="Body Text" w:semiHidden="1" w:unhideWhenUsed="1"/>
+    <w:lsdException w:name="Body Text Indent" w:semiHidden="1" w:unhideWhenUsed="1"/>
+    <w:lsdException w:name="List Continue" w:semiHidden="1" w:unhideWhenUsed="1"/>
+    <w:lsdException w:name="List Continue 2" w:semiHidden="1" w:unhideWhenUsed="1"/>
+    <w:lsdException w:name="List Continue 3" w:semiHidden="1" w:unhideWhenUsed="1"/>
+    <w:lsdException w:name="List Continue 4" w:semiHidden="1" w:unhideWhenUsed="1"/>
+    <w:lsdException w:name="List Continue 5" w:semiHidden="1" w:unhideWhenUsed="1"/>
+    <w:lsdException w:name="Message Header" w:semiHidden="1" w:unhideWhenUsed="1"/>
+    <w:lsdException w:name="Subtitle" w:uiPriority="11" w:qFormat="1"/>
+    <w:lsdException w:name="Salutation" w:semiHidden="1" w:unhideWhenUsed="1"/>
+    <w:lsdException w:name="Date" w:semiHidden="1" w:unhideWhenUsed="1"/>
+    <w:lsdException w:name="Body Text First Indent" w:semiHidden="1" w:unhideWhenUsed="1"/>
+    <w:lsdException w:name="Body Text First Indent 2" w:semiHidden="1" w:unhideWhenUsed="1"/>
+    <w:lsdException w:name="Note Heading" w:semiHidden="1" w:unhideWhenUsed="1"/>
+    <w:lsdException w:name="Body Text 2" w:semiHidden="1" w:unhideWhenUsed="1"/>
+    <w:lsdException w:name="Body Text 3" w:semiHidden="1" w:unhideWhenUsed="1"/>
+    <w:lsdException w:name="Body Text Indent 2" w:semiHidden="1" w:unhideWhenUsed="1"/>
+    <w:lsdException w:name="Body Text Indent 3" w:semiHidden="1" w:unhideWhenUsed="1"/>
+    <w:lsdException w:name="Block Text" w:semiHidden="1" w:unhideWhenUsed="1"/>
+    <w:lsdException w:name="Hyperlink" w:semiHidden="1" w:unhideWhenUsed="1"/>
+    <w:lsdException w:name="FollowedHyperlink" w:semiHidden="1" w:unhideWhenUsed="1"/>
+    <w:lsdException w:name="Strong" w:uiPriority="22" w:qFormat="1"/>
+    <w:lsdException w:name="Emphasis" w:uiPriority="20" w:qFormat="1"/>
+    <w:lsdException w:name="Document Map" w:semiHidden="1" w:unhideWhenUsed="1"/>
+    <w:lsdException w:name="Plain Text" w:semiHidden="1" w:unhideWhenUsed="1"/>
+    <w:lsdException w:name="E-mail Signature" w:semiHidden="1" w:unhideWhenUsed="1"/>
+    <w:lsdException w:name="HTML Top of Form" w:semiHidden="1" w:unhideWhenUsed="1"/>
+    <w:lsdException w:name="HTML Bottom of Form" w:semiHidden="1" w:unhideWhenUsed="1"/>
+    <w:lsdException w:name="Normal (Web)" w:semiHidden="1" w:unhideWhenUsed="1"/>
+    <w:lsdException w:name="HTML Acronym" w:semiHidden="1" w:unhideWhenUsed="1"/>
+    <w:lsdException w:name="HTML Address" w:semiHidden="1" w:unhideWhenUsed="1"/>
+    <w:lsdException w:name="HTML Cite" w:semiHidden="1" w:unhideWhenUsed="1"/>
+    <w:lsdException w:name="HTML Code" w:semiHidden="1" w:unhideWhenUsed="1"/>
+    <w:lsdException w:name="HTML Definition" w:semiHidden="1" w:unhideWhenUsed="1"/>
+    <w:lsdException w:name="HTML Keyboard" w:semiHidden="1" w:unhideWhenUsed="1"/>
+    <w:lsdException w:name="HTML Preformatted" w:semiHidden="1" w:unhideWhenUsed="1"/>
+    <w:lsdException w:name="HTML Sample" w:semiHidden="1" w:unhideWhenUsed="1"/>
+    <w:lsdException w:name="HTML Typewriter" w:semiHidden="1" w:unhideWhenUsed="1"/>
+    <w:lsdException w:name="HTML Variable" w:semiHidden="1" w:unhideWhenUsed="1"/>
+    <w:lsdException w:name="Normal Table" w:semiHidden="1" w:unhideWhenUsed="1"/>
+    <w:lsdException w:name="annotation subject" w:semiHidden="1" w:unhideWhenUsed="1"/>
+    <w:lsdException w:name="No List" w:semiHidden="1" w:unhideWhenUsed="1"/>
+    <w:lsdException w:name="Outline List 1" w:semiHidden="1" w:unhideWhenUsed="1"/>
+    <w:lsdException w:name="Outline List 2" w:semiHidden="1" w:unhideWhenUsed="1"/>
+    <w:lsdException w:name="Outline List 3" w:semiHidden="1" w:unhideWhenUsed="1"/>
+    <w:lsdException w:name="Table Simple 1" w:semiHidden="1" w:unhideWhenUsed="1"/>
+    <w:lsdException w:name="Table Simple 2" w:semiHidden="1" w:unhideWhenUsed="1"/>
+    <w:lsdException w:name="Table Simple 3" w:semiHidden="1" w:unhideWhenUsed="1"/>
+    <w:lsdException w:name="Table Classic 1" w:semiHidden="1" w:unhideWhenUsed="1"/>
+    <w:lsdException w:name="Table Classic 2" w:semiHidden="1" w:unhideWhenUsed="1"/>
+    <w:lsdException w:name="Table Classic 3" w:semiHidden="1" w:unhideWhenUsed="1"/>
+    <w:lsdException w:name="Table Classic 4" w:semiHidden="1" w:unhideWhenUsed="1"/>
+    <w:lsdException w:name="Table Colorful 1" w:semiHidden="1" w:unhideWhenUsed="1"/>
+    <w:lsdException w:name="Table Colorful 2" w:semiHidden="1" w:unhideWhenUsed="1"/>
+    <w:lsdException w:name="Table Colorful 3" w:semiHidden="1" w:unhideWhenUsed="1"/>
+    <w:lsdException w:name="Table Columns 1" w:semiHidden="1" w:unhideWhenUsed="1"/>
+    <w:lsdException w:name="Table Columns 2" w:semiHidden="1" w:unhideWhenUsed="1"/>
+    <w:lsdException w:name="Table Columns 3" w:semiHidden="1" w:unhideWhenUsed="1"/>
+    <w:lsdException w:name="Table Columns 4" w:semiHidden="1" w:unhideWhenUsed="1"/>
+    <w:lsdException w:name="Table Columns 5" w:semiHidden="1" w:unhideWhenUsed="1"/>
+    <w:lsdException w:name="Table Grid 1" w:semiHidden="1" w:unhideWhenUsed="1"/>
+    <w:lsdException w:name="Table Grid 2" w:semiHidden="1" w:unhideWhenUsed="1"/>
+    <w:lsdException w:name="Table Grid 3" w:semiHidden="1" w:unhideWhenUsed="1"/>
+    <w:lsdException w:name="Table Grid 4" w:semiHidden="1" w:unhideWhenUsed="1"/>
+    <w:lsdException w:name="Table Grid 5" w:semiHidden="1" w:unhideWhenUsed="1"/>
+    <w:lsdException w:name="Table Grid 6" w:semiHidden="1" w:unhideWhenUsed="1"/>
+    <w:lsdException w:name="Table Grid 7" w:semiHidden="1" w:unhideWhenUsed="1"/>
+    <w:lsdException w:name="Table Grid 8" w:semiHidden="1" w:unhideWhenUsed="1"/>
+    <w:lsdException w:name="Table List 1" w:semiHidden="1" w:unhideWhenUsed="1"/>
+    <w:lsdException w:name="Table List 2" w:semiHidden="1" w:unhideWhenUsed="1"/>
+    <w:lsdException w:name="Table List 3" w:semiHidden="1" w:unhideWhenUsed="1"/>
+    <w:lsdException w:name="Table List 4" w:semiHidden="1" w:unhideWhenUsed="1"/>
+    <w:lsdException w:name="Table List 5" w:semiHidden="1" w:unhideWhenUsed="1"/>
+    <w:lsdException w:name="Table List 6" w:semiHidden="1" w:unhideWhenUsed="1"/>
+    <w:lsdException w:name="Table List 7" w:semiHidden="1" w:unhideWhenUsed="1"/>
+    <w:lsdException w:name="Table List 8" w:semiHidden="1" w:unhideWhenUsed="1"/>
+    <w:lsdException w:name="Table 3D effects 1" w:semiHidden="1" w:unhideWhenUsed="1"/>
+    <w:lsdException w:name="Table 3D effects 2" w:semiHidden="1" w:unhideWhenUsed="1"/>
+    <w:lsdException w:name="Table 3D effects 3" w:semiHidden="1" w:unhideWhenUsed="1"/>
+    <w:lsdException w:name="Table Contemporary" w:semiHidden="1" w:unhideWhenUsed="1"/>
+    <w:lsdException w:name="Table Elegant" w:semiHidden="1" w:unhideWhenUsed="1"/>
+    <w:lsdException w:name="Table Professional" w:semiHidden="1" w:unhideWhenUsed="1"/>
+    <w:lsdException w:name="Table Subtle 1" w:semiHidden="1" w:unhideWhenUsed="1"/>
+    <w:lsdException w:name="Table Subtle 2" w:semiHidden="1" w:unhideWhenUsed="1"/>
+    <w:lsdException w:name="Table Web 1" w:semiHidden="1" w:unhideWhenUsed="1"/>
+    <w:lsdException w:name="Table Web 2" w:semiHidden="1" w:unhideWhenUsed="1"/>
+    <w:lsdException w:name="Table Web 3" w:semiHidden="1" w:unhideWhenUsed="1"/>
+    <w:lsdException w:name="Balloon Text" w:semiHidden="1" w:unhideWhenUsed="1"/>
+    <w:lsdException w:name="Table Grid" w:uiPriority="39"/>
+    <w:lsdException w:name="Table Theme" w:semiHidden="1" w:unhideWhenUsed="1"/>
+    <w:lsdException w:name="Placeholder Text" w:semiHidden="1"/>
+    <w:lsdException w:name="No Spacing" w:uiPriority="1" w:qFormat="1"/>
+    <w:lsdException w:name="Light Shading" w:uiPriority="60"/>
+    <w:lsdException w:name="Light List" w:uiPriority="61"/>
+    <w:lsdException w:name="Light Grid" w:uiPriority="62"/>
+    <w:lsdException w:name="Medium Shading 1" w:uiPriority="63"/>
+    <w:lsdException w:name="Medium Shading 2" w:uiPriority="64"/>
+    <w:lsdException w:name="Medium List 1" w:uiPriority="65"/>
+    <w:lsdException w:name="Medium List 2" w:uiPriority="66"/>
+    <w:lsdException w:name="Medium Grid 1" w:uiPriority="67"/>
+    <w:lsdException w:name="Medium Grid 2" w:uiPriority="68"/>
+    <w:lsdException w:name="Medium Grid 3" w:uiPriority="69"/>
+    <w:lsdException w:name="Dark List" w:uiPriority="70"/>
+    <w:lsdException w:name="Colorful Shading" w:uiPriority="71"/>
+    <w:lsdException w:name="Colorful List" w:uiPriority="72"/>
+    <w:lsdException w:name="Colorful Grid" w:uiPriority="73"/>
+    <w:lsdException w:name="Light Shading Accent 1" w:uiPriority="60"/>
+    <w:lsdException w:name="Light List Accent 1" w:uiPriority="61"/>
+    <w:lsdException w:name="Light Grid Accent 1" w:uiPriority="62"/>
+    <w:lsdException w:name="Medium Shading 1 Accent 1" w:uiPriority="63"/>
+    <w:lsdException w:name="Medium Shading 2 Accent 1" w:uiPriority="64"/>
+    <w:lsdException w:name="Medium List 1 Accent 1" w:uiPriority="65"/>
+    <w:lsdException w:name="Revision" w:semiHidden="1"/>
+    <w:lsdException w:name="List Paragraph" w:uiPriority="34" w:qFormat="1"/>
+    <w:lsdException w:name="Quote" w:uiPriority="29" w:qFormat="1"/>
+    <w:lsdException w:name="Intense Quote" w:uiPriority="30" w:qFormat="1"/>
+    <w:lsdException w:name="Medium List 2 Accent 1" w:uiPriority="66"/>
+    <w:lsdException w:name="Medium Grid 1 Accent 1" w:uiPriority="67"/>
+    <w:lsdException w:name="Medium Grid 2 Accent 1" w:uiPriority="68"/>
+    <w:lsdException w:name="Medium Grid 3 Accent 1" w:uiPriority="69"/>
+    <w:lsdException w:name="Dark List Accent 1" w:uiPriority="70"/>
+    <w:lsdException w:name="Colorful Shading Accent 1" w:uiPriority="71"/>
+    <w:lsdException w:name="Colorful List Accent 1" w:uiPriority="72"/>
+    <w:lsdException w:name="Colorful Grid Accent 1" w:uiPriority="73"/>
+    <w:lsdException w:name="Light Shading Accent 2" w:uiPriority="60"/>
+    <w:lsdException w:name="Light List Accent 2" w:uiPriority="61"/>
+    <w:lsdException w:name="Light Grid Accent 2" w:uiPriority="62"/>
+    <w:lsdException w:name="Medium Shading 1 Accent 2" w:uiPriority="63"/>
+    <w:lsdException w:name="Medium Shading 2 Accent 2" w:uiPriority="64"/>
+    <w:lsdException w:name="Medium List 1 Accent 2" w:uiPriority="65"/>
+    <w:lsdException w:name="Medium List 2 Accent 2" w:uiPriority="66"/>
+    <w:lsdException w:name="Medium Grid 1 Accent 2" w:uiPriority="67"/>
+    <w:lsdException w:name="Medium Grid 2 Accent 2" w:uiPriority="68"/>
+    <w:lsdException w:name="Medium Grid 3 Accent 2" w:uiPriority="69"/>
+    <w:lsdException w:name="Dark List Accent 2" w:uiPriority="70"/>
+    <w:lsdException w:name="Colorful Shading Accent 2" w:uiPriority="71"/>
+    <w:lsdException w:name="Colorful List Accent 2" w:uiPriority="72"/>
+    <w:lsdException w:name="Colorful Grid Accent 2" w:uiPriority="73"/>
+    <w:lsdException w:name="Light Shading Accent 3" w:uiPriority="60"/>
+    <w:lsdException w:name="Light List Accent 3" w:uiPriority="61"/>
+    <w:lsdException w:name="Light Grid Accent 3" w:uiPriority="62"/>
+    <w:lsdException w:name="Medium Shading 1 Accent 3" w:uiPriority="63"/>
+    <w:lsdException w:name="Medium Shading 2 Accent 3" w:uiPriority="64"/>
+    <w:lsdException w:name="Medium List 1 Accent 3" w:uiPriority="65"/>
+    <w:lsdException w:name="Medium List 2 Accent 3" w:uiPriority="66"/>
+    <w:lsdException w:name="Medium Grid 1 Accent 3" w:uiPriority="67"/>
+    <w:lsdException w:name="Medium Grid 2 Accent 3" w:uiPriority="68"/>
+    <w:lsdException w:name="Medium Grid 3 Accent 3" w:uiPriority="69"/>
+    <w:lsdException w:name="Dark List Accent 3" w:uiPriority="70"/>
+    <w:lsdException w:name="Colorful Shading Accent 3" w:uiPriority="71"/>
+    <w:lsdException w:name="Colorful List Accent 3" w:uiPriority="72"/>
+    <w:lsdException w:name="Colorful Grid Accent 3" w:uiPriority="73"/>
+    <w:lsdException w:name="Light Shading Accent 4" w:uiPriority="60"/>
+    <w:lsdException w:name="Light List Accent 4" w:uiPriority="61"/>
+    <w:lsdException w:name="Light Grid Accent 4" w:uiPriority="62"/>
+    <w:lsdException w:name="Medium Shading 1 Accent 4" w:uiPriority="63"/>
+    <w:lsdException w:name="Medium Shading 2 Accent 4" w:uiPriority="64"/>
+    <w:lsdException w:name="Medium List 1 Accent 4" w:uiPriority="65"/>
+    <w:lsdException w:name="Medium List 2 Accent 4" w:uiPriority="66"/>
+    <w:lsdException w:name="Medium Grid 1 Accent 4" w:uiPriority="67"/>
+    <w:lsdException w:name="Medium Grid 2 Accent 4" w:uiPriority="68"/>
+    <w:lsdException w:name="Medium Grid 3 Accent 4" w:uiPriority="69"/>
+    <w:lsdException w:name="Dark List Accent 4" w:uiPriority="70"/>
+    <w:lsdException w:name="Colorful Shading Accent 4" w:uiPriority="71"/>
+    <w:lsdException w:name="Colorful List Accent 4" w:uiPriority="72"/>
+    <w:lsdException w:name="Colorful Grid Accent 4" w:uiPriority="73"/>
+    <w:lsdException w:name="Light Shading Accent 5" w:uiPriority="60"/>
+    <w:lsdException w:name="Light List Accent 5" w:uiPriority="61"/>
+    <w:lsdException w:name="Light Grid Accent 5" w:uiPriority="62"/>
+    <w:lsdException w:name="Medium Shading 1 Accent 5" w:uiPriority="63"/>
+    <w:lsdException w:name="Medium Shading 2 Accent 5" w:uiPriority="64"/>
+    <w:lsdException w:name="Medium List 1 Accent 5" w:uiPriority="65"/>
+    <w:lsdException w:name="Medium List 2 Accent 5" w:uiPriority="66"/>
+    <w:lsdException w:name="Medium Grid 1 Accent 5" w:uiPriority="67"/>
+    <w:lsdException w:name="Medium Grid 2 Accent 5" w:uiPriority="68"/>
+    <w:lsdException w:name="Medium Grid 3 Accent 5" w:uiPriority="69"/>
+    <w:lsdException w:name="Dark List Accent 5" w:uiPriority="70"/>
+    <w:lsdException w:name="Colorful Shading Accent 5" w:uiPriority="71"/>
+    <w:lsdException w:name="Colorful List Accent 5" w:uiPriority="72"/>
+    <w:lsdException w:name="Colorful Grid Accent 5" w:uiPriority="73"/>
+    <w:lsdException w:name="Light Shading Accent 6" w:uiPriority="60"/>
+    <w:lsdException w:name="Light List Accent 6" w:uiPriority="61"/>
+    <w:lsdException w:name="Light Grid Accent 6" w:uiPriority="62"/>
+    <w:lsdException w:name="Medium Shading 1 Accent 6" w:uiPriority="63"/>
+    <w:lsdException w:name="Medium Shading 2 Accent 6" w:uiPriority="64"/>
+    <w:lsdException w:name="Medium List 1 Accent 6" w:uiPriority="65"/>
+    <w:lsdException w:name="Medium List 2 Accent 6" w:uiPriority="66"/>
+    <w:lsdException w:name="Medium Grid 1 Accent 6" w:uiPriority="67"/>
+    <w:lsdException w:name="Medium Grid 2 Accent 6" w:uiPriority="68"/>
+    <w:lsdException w:name="Medium Grid 3 Accent 6" w:uiPriority="69"/>
+    <w:lsdException w:name="Dark List Accent 6" w:uiPriority="70"/>
+    <w:lsdException w:name="Colorful Shading Accent 6" w:uiPriority="71"/>
+    <w:lsdException w:name="Colorful List Accent 6" w:uiPriority="72"/>
+    <w:lsdException w:name="Colorful Grid Accent 6" w:uiPriority="73"/>
+    <w:lsdException w:name="Subtle Emphasis" w:uiPriority="19" w:qFormat="1"/>
+    <w:lsdException w:name="Intense Emphasis" w:uiPriority="21" w:qFormat="1"/>
+    <w:lsdException w:name="Subtle Reference" w:uiPriority="31" w:qFormat="1"/>
+    <w:lsdException w:name="Intense Reference" w:uiPriority="32" w:qFormat="1"/>
+    <w:lsdException w:name="Book Title" w:uiPriority="33" w:qFormat="1"/>
+    <w:lsdException w:name="Bibliography" w:semiHidden="1" w:uiPriority="37" w:unhideWhenUsed="1"/>
+    <w:lsdException w:name="TOC Heading" w:semiHidden="1" w:uiPriority="39" w:unhideWhenUsed="1" w:qFormat="1"/>
+    <w:lsdException w:name="Plain Table 1" w:uiPriority="41"/>
+    <w:lsdException w:name="Plain Table 2" w:uiPriority="42"/>
+    <w:lsdException w:name="Plain Table 3" w:uiPriority="43"/>
+    <w:lsdException w:name="Plain Table 4" w:uiPriority="44"/>
+    <w:lsdException w:name="Plain Table 5" w:uiPriority="45"/>
+    <w:lsdException w:name="Grid Table Light" w:uiPriority="40"/>
+    <w:lsdException w:name="Grid Table 1 Light" w:uiPriority="46"/>
+    <w:lsdException w:name="Grid Table 2" w:uiPriority="47"/>
+    <w:lsdException w:name="Grid Table 3" w:uiPriority="48"/>
+    <w:lsdException w:name="Grid Table 4" w:uiPriority="49"/>
+    <w:lsdException w:name="Grid Table 5 Dark" w:uiPriority="50"/>
+    <w:lsdException w:name="Grid Table 6 Colorful" w:uiPriority="51"/>
+    <w:lsdException w:name="Grid Table 7 Colorful" w:uiPriority="52"/>
+    <w:lsdException w:name="Grid Table 1 Light Accent 1" w:uiPriority="46"/>
+    <w:lsdException w:name="Grid Table 2 Accent 1" w:uiPriority="47"/>
+    <w:lsdException w:name="Grid Table 3 Accent 1" w:uiPriority="48"/>
+    <w:lsdException w:name="Grid Table 4 Accent 1" w:uiPriority="49"/>
+    <w:lsdException w:name="Grid Table 5 Dark Accent 1" w:uiPriority="50"/>
+    <w:lsdException w:name="Grid Table 6 Colorful Accent 1" w:uiPriority="51"/>
+    <w:lsdException w:name="Grid Table 7 Colorful Accent 1" w:uiPriority="52"/>
+    <w:lsdException w:name="Grid Table 1 Light Accent 2" w:uiPriority="46"/>
+    <w:lsdException w:name="Grid Table 2 Accent 2" w:uiPriority="47"/>
+    <w:lsdException w:name="Grid Table 3 Accent 2" w:uiPriority="48"/>
+    <w:lsdException w:name="Grid Table 4 Accent 2" w:uiPriority="49"/>
+    <w:lsdException w:name="Grid Table 5 Dark Accent 2" w:uiPriority="50"/>
+    <w:lsdException w:name="Grid Table 6 Colorful Accent 2" w:uiPriority="51"/>
+    <w:lsdException w:name="Grid Table 7 Colorful Accent 2" w:uiPriority="52"/>
+    <w:lsdException w:name="Grid Table 1 Light Accent 3" w:uiPriority="46"/>
+    <w:lsdException w:name="Grid Table 2 Accent 3" w:uiPriority="47"/>
+    <w:lsdException w:name="Grid Table 3 Accent 3" w:uiPriority="48"/>
+    <w:lsdException w:name="Grid Table 4 Accent 3" w:uiPriority="49"/>
+    <w:lsdException w:name="Grid Table 5 Dark Accent 3" w:uiPriority="50"/>
+    <w:lsdException w:name="Grid Table 6 Colorful Accent 3" w:uiPriority="51"/>
+    <w:lsdException w:name="Grid Table 7 Colorful Accent 3" w:uiPriority="52"/>
+    <w:lsdException w:name="Grid Table 1 Light Accent 4" w:uiPriority="46"/>
+    <w:lsdException w:name="Grid Table 2 Accent 4" w:uiPriority="47"/>
+    <w:lsdException w:name="Grid Table 3 Accent 4" w:uiPriority="48"/>
+    <w:lsdException w:name="Grid Table 4 Accent 4" w:uiPriority="49"/>
+    <w:lsdException w:name="Grid Table 5 Dark Accent 4" w:uiPriority="50"/>
+    <w:lsdException w:name="Grid Table 6 Colorful Accent 4" w:uiPriority="51"/>
+    <w:lsdException w:name="Grid Table 7 Colorful Accent 4" w:uiPriority="52"/>
+    <w:lsdException w:name="Grid Table 1 Light Accent 5" w:uiPriority="46"/>
+    <w:lsdException w:name="Grid Table 2 Accent 5" w:uiPriority="47"/>
+    <w:lsdException w:name="Grid Table 3 Accent 5" w:uiPriority="48"/>
+    <w:lsdException w:name="Grid Table 4 Accent 5" w:uiPriority="49"/>
+    <w:lsdException w:name="Grid Table 5 Dark Accent 5" w:uiPriority="50"/>
+    <w:lsdException w:name="Grid Table 6 Colorful Accent 5" w:uiPriority="51"/>
+    <w:lsdException w:name="Grid Table 7 Colorful Accent 5" w:uiPriority="52"/>
+    <w:lsdException w:name="Grid Table 1 Light Accent 6" w:uiPriority="46"/>
+    <w:lsdException w:name="Grid Table 2 Accent 6" w:uiPriority="47"/>
+    <w:lsdException w:name="Grid Table 3 Accent 6" w:uiPriority="48"/>
+    <w:lsdException w:name="Grid Table 4 Accent 6" w:uiPriority="49"/>
+    <w:lsdException w:name="Grid Table 5 Dark Accent 6" w:uiPriority="50"/>
+    <w:lsdException w:name="Grid Table 6 Colorful Accent 6" w:uiPriority="51"/>
+    <w:lsdException w:name="Grid Table 7 Colorful Accent 6" w:uiPriority="52"/>
+    <w:lsdException w:name="List Table 1 Light" w:uiPriority="46"/>
+    <w:lsdException w:name="List Table 2" w:uiPriority="47"/>
+    <w:lsdException w:name="List Table 3" w:uiPriority="48"/>
+    <w:lsdException w:name="List Table 4" w:uiPriority="49"/>
+    <w:lsdException w:name="List Table 5 Dark" w:uiPriority="50"/>
+    <w:lsdException w:name="List Table 6 Colorful" w:uiPriority="51"/>
+    <w:lsdException w:name="List Table 7 Colorful" w:uiPriority="52"/>
+    <w:lsdException w:name="List Table 1 Light Accent 1" w:uiPriority="46"/>
+    <w:lsdException w:name="List Table 2 Accent 1" w:uiPriority="47"/>
+    <w:lsdException w:name="List Table 3 Accent 1" w:uiPriority="48"/>
+    <w:lsdException w:name="List Table 4 Accent 1" w:uiPriority="49"/>
+    <w:lsdException w:name="List Table 5 Dark Accent 1" w:uiPriority="50"/>
+    <w:lsdException w:name="List Table 6 Colorful Accent 1" w:uiPriority="51"/>
+    <w:lsdException w:name="List Table 7 Colorful Accent 1" w:uiPriority="52"/>
+    <w:lsdException w:name="List Table 1 Light Accent 2" w:uiPriority="46"/>
+    <w:lsdException w:name="List Table 2 Accent 2" w:uiPriority="47"/>
+    <w:lsdException w:name="List Table 3 Accent 2" w:uiPriority="48"/>
+    <w:lsdException w:name="List Table 4 Accent 2" w:uiPriority="49"/>
+    <w:lsdException w:name="List Table 5 Dark Accent 2" w:uiPriority="50"/>
+    <w:lsdException w:name="List Table 6 Colorful Accent 2" w:uiPriority="51"/>
+    <w:lsdException w:name="List Table 7 Colorful Accent 2" w:uiPriority="52"/>
+    <w:lsdException w:name="List Table 1 Light Accent 3" w:uiPriority="46"/>
+    <w:lsdException w:name="List Table 2 Accent 3" w:uiPriority="47"/>
+    <w:lsdException w:name="List Table 3 Accent 3" w:uiPriority="48"/>
+    <w:lsdException w:name="List Table 4 Accent 3" w:uiPriority="49"/>
+    <w:lsdException w:name="List Table 5 Dark Accent 3" w:uiPriority="50"/>
+    <w:lsdException w:name="List Table 6 Colorful Accent 3" w:uiPriority="51"/>
+    <w:lsdException w:name="List Table 7 Colorful Accent 3" w:uiPriority="52"/>
+    <w:lsdException w:name="List Table 1 Light Accent 4" w:uiPriority="46"/>
+    <w:lsdException w:name="List Table 2 Accent 4" w:uiPriority="47"/>
+    <w:lsdException w:name="List Table 3 Accent 4" w:uiPriority="48"/>
+    <w:lsdException w:name="List Table 4 Accent 4" w:uiPriority="49"/>
+    <w:lsdException w:name="List Table 5 Dark Accent 4" w:uiPriority="50"/>
+    <w:lsdException w:name="List Table 6 Colorful Accent 4" w:uiPriority="51"/>
+    <w:lsdException w:name="List Table 7 Colorful Accent 4" w:uiPriority="52"/>
+    <w:lsdException w:name="List Table 1 Light Accent 5" w:uiPriority="46"/>
+    <w:lsdException w:name="List Table 2 Accent 5" w:uiPriority="47"/>
+    <w:lsdException w:name="List Table 3 Accent 5" w:uiPriority="48"/>
+    <w:lsdException w:name="List Table 4 Accent 5" w:uiPriority="49"/>
+    <w:lsdException w:name="List Table 5 Dark Accent 5" w:uiPriority="50"/>
+    <w:lsdException w:name="List Table 6 Colorful Accent 5" w:uiPriority="51"/>
+    <w:lsdException w:name="List Table 7 Colorful Accent 5" w:uiPriority="52"/>
+    <w:lsdException w:name="List Table 1 Light Accent 6" w:uiPriority="46"/>
+    <w:lsdException w:name="List Table 2 Accent 6" w:uiPriority="47"/>
+    <w:lsdException w:name="List Table 3 Accent 6" w:uiPriority="48"/>
+    <w:lsdException w:name="List Table 4 Accent 6" w:uiPriority="49"/>
+    <w:lsdException w:name="List Table 5 Dark Accent 6" w:uiPriority="50"/>
+    <w:lsdException w:name="List Table 6 Colorful Accent 6" w:uiPriority="51"/>
+    <w:lsdException w:name="List Table 7 Colorful Accent 6" w:uiPriority="52"/>
   </w:latentStyles>
   <w:style w:type="paragraph" w:default="1" w:styleId="Normal">
     <w:name w:val="Normal"/>
@@ -7023,7 +7410,6 @@
     <w:uiPriority w:val="99"/>
     <w:semiHidden/>
     <w:unhideWhenUsed/>
-    <w:qFormat/>
     <w:tblPr>
       <w:tblInd w:w="0" w:type="dxa"/>
       <w:tblCellMar>
@@ -7683,7 +8069,10 @@
     <w:link w:val="Note"/>
     <w:rsid w:val="0013743F"/>
     <w:rPr>
-      <w:rFonts w:asciiTheme="majorBidi" w:hAnsiTheme="majorBidi"/>
+      <w:rFonts w:asciiTheme="majorBidi" w:hAnsiTheme="majorBidi" w:cs="Courier New"/>
+      <w:noProof/>
+      <w:sz w:val="18"/>
+      <w:szCs w:val="18"/>
       <w:shd w:val="clear" w:color="D6EAF6" w:fill="FFF4D1"/>
     </w:rPr>
   </w:style>
@@ -7945,7 +8334,7 @@
   <a:extraClrSchemeLst/>
   <a:extLst>
     <a:ext uri="{05A4C25C-085E-4340-85A3-A5531E510DB2}">
-      <thm15:themeFamily xmlns:thm15="http://schemas.microsoft.com/office/thememl/2012/main" xmlns="" name="Office Theme" id="{62F939B6-93AF-4DB8-9C6B-D6C7DFDC589F}" vid="{4A3C46E8-61CC-4603-A589-7422A47A8E4A}"/>
+      <thm15:themeFamily xmlns:thm15="http://schemas.microsoft.com/office/thememl/2012/main" name="Office Theme" id="{62F939B6-93AF-4DB8-9C6B-D6C7DFDC589F}" vid="{4A3C46E8-61CC-4603-A589-7422A47A8E4A}"/>
     </a:ext>
   </a:extLst>
 </a:theme>
@@ -7973,7 +8362,7 @@
 </file>
 
 <file path=customXml/itemProps2.xml><?xml version="1.0" encoding="utf-8"?>
-<ds:datastoreItem xmlns:ds="http://schemas.openxmlformats.org/officeDocument/2006/customXml" ds:itemID="{4846A57D-59E2-4884-84A3-820BCF7F80D4}">
+<ds:datastoreItem xmlns:ds="http://schemas.openxmlformats.org/officeDocument/2006/customXml" ds:itemID="{B88A9744-2660-4B08-8044-0D1280652FFD}">
   <ds:schemaRefs>
     <ds:schemaRef ds:uri="http://schemas.openxmlformats.org/officeDocument/2006/bibliography"/>
   </ds:schemaRefs>

</xml_diff>